<commit_message>
Fix typo in presentations.
</commit_message>
<xml_diff>
--- a/_site/cv/cv.docx
+++ b/_site/cv/cv.docx
@@ -46,7 +46,7 @@
         </w:r>
       </w:hyperlink>
       <w:r>
-        <w:t xml:space="preserve"> </w:t>
+        <w:br/>
       </w:r>
       <w:hyperlink r:id="rId22">
         <w:r>
@@ -1891,7 +1891,7 @@
       </w:r>
     </w:p>
     <w:bookmarkEnd w:id="62"/>
-    <w:bookmarkStart w:id="63" w:name="ref-wilsonblackEarlyAquisitionNew2023"/>
+    <w:bookmarkStart w:id="63" w:name="ref-wilsonblackEarlyAcquisitionNew2023"/>
     <w:p>
       <w:pPr>
         <w:pStyle w:val="BodyText"/>
@@ -1933,7 +1933,7 @@
         <w:t xml:space="preserve"> </w:t>
       </w:r>
       <w:r>
-        <w:t xml:space="preserve">“Early Aquisition of the</w:t>
+        <w:t xml:space="preserve">“Early Acquisition of the</w:t>
       </w:r>
       <w:r>
         <w:t xml:space="preserve"> </w:t>

</xml_diff>

<commit_message>
Add `nzilbb.vowels` 0.4.1 post.
</commit_message>
<xml_diff>
--- a/_site/cv/cv.docx
+++ b/_site/cv/cv.docx
@@ -3255,7 +3255,19 @@
         <w:t xml:space="preserve"> </w:t>
       </w:r>
       <w:r>
-        <w:t xml:space="preserve">“Peirce and Sellars on the Problem of Universals.”</w:t>
+        <w:t xml:space="preserve">“Peirce and</w:t>
+      </w:r>
+      <w:r>
+        <w:t xml:space="preserve"> </w:t>
+      </w:r>
+      <w:r>
+        <w:t xml:space="preserve">Sellars</w:t>
+      </w:r>
+      <w:r>
+        <w:t xml:space="preserve"> </w:t>
+      </w:r>
+      <w:r>
+        <w:t xml:space="preserve">on the Problem of Universals.”</w:t>
       </w:r>
       <w:r>
         <w:t xml:space="preserve"> </w:t>

</xml_diff>

<commit_message>
Add Hurring et al. (2025).
</commit_message>
<xml_diff>
--- a/_site/cv/cv.docx
+++ b/_site/cv/cv.docx
@@ -149,7 +149,7 @@
       </w:r>
     </w:p>
     <w:bookmarkEnd w:id="24"/>
-    <w:bookmarkStart w:id="49" w:name="publications"/>
+    <w:bookmarkStart w:id="50" w:name="publications"/>
     <w:p>
       <w:pPr>
         <w:pStyle w:val="Heading2"/>
@@ -158,8 +158,8 @@
         <w:t xml:space="preserve">Publications</w:t>
       </w:r>
     </w:p>
-    <w:bookmarkStart w:id="48" w:name="refs-pub"/>
-    <w:bookmarkStart w:id="25" w:name="ref-hurringHowStableAreForthcoming"/>
+    <w:bookmarkStart w:id="49" w:name="refs-pub"/>
+    <w:bookmarkStart w:id="26" w:name="ref-hurringHowStableAre2025"/>
     <w:p>
       <w:pPr>
         <w:pStyle w:val="FirstParagraph"/>
@@ -201,7 +201,7 @@
         <w:t xml:space="preserve"> </w:t>
       </w:r>
       <w:r>
-        <w:t xml:space="preserve">Jen Hay, and Lynn Clark. Forthcoming.</w:t>
+        <w:t xml:space="preserve">Jen Hay, and Lynn Clark. 2025.</w:t>
       </w:r>
       <w:r>
         <w:t xml:space="preserve"> </w:t>
@@ -220,11 +220,22 @@
         <w:t xml:space="preserve">Language Variation and Change</w:t>
       </w:r>
       <w:r>
-        <w:t xml:space="preserve">, Forthcoming.</w:t>
-      </w:r>
-    </w:p>
-    <w:bookmarkEnd w:id="25"/>
-    <w:bookmarkStart w:id="27" w:name="X29acdd54cc7e973ba1e2b9f7bd66a177840b33c"/>
+        <w:t xml:space="preserve">, May, 1–25. doi:</w:t>
+      </w:r>
+      <w:hyperlink r:id="rId25">
+        <w:r>
+          <w:rPr>
+            <w:rStyle w:val="Hyperlink"/>
+          </w:rPr>
+          <w:t xml:space="preserve">10.1017/S0954394525000043</w:t>
+        </w:r>
+      </w:hyperlink>
+      <w:r>
+        <w:t xml:space="preserve">.</w:t>
+      </w:r>
+    </w:p>
+    <w:bookmarkEnd w:id="26"/>
+    <w:bookmarkStart w:id="28" w:name="X29acdd54cc7e973ba1e2b9f7bd66a177840b33c"/>
     <w:p>
       <w:pPr>
         <w:pStyle w:val="BodyText"/>
@@ -286,7 +297,7 @@
       <w:r>
         <w:t xml:space="preserve"> </w:t>
       </w:r>
-      <w:hyperlink r:id="rId26">
+      <w:hyperlink r:id="rId27">
         <w:r>
           <w:rPr>
             <w:rStyle w:val="Hyperlink"/>
@@ -298,8 +309,8 @@
         <w:t xml:space="preserve">.</w:t>
       </w:r>
     </w:p>
-    <w:bookmarkEnd w:id="27"/>
-    <w:bookmarkStart w:id="29" w:name="ref-maclaganPronunciationWordMaori2024"/>
+    <w:bookmarkEnd w:id="28"/>
+    <w:bookmarkStart w:id="30" w:name="ref-maclaganPronunciationWordMaori2024"/>
     <w:p>
       <w:pPr>
         <w:pStyle w:val="BodyText"/>
@@ -383,7 +394,7 @@
       <w:r>
         <w:t xml:space="preserve"> </w:t>
       </w:r>
-      <w:hyperlink r:id="rId28">
+      <w:hyperlink r:id="rId29">
         <w:r>
           <w:rPr>
             <w:rStyle w:val="Hyperlink"/>
@@ -395,8 +406,8 @@
         <w:t xml:space="preserve">.</w:t>
       </w:r>
     </w:p>
-    <w:bookmarkEnd w:id="29"/>
-    <w:bookmarkStart w:id="31" w:name="ref-Wilson_Black_2023"/>
+    <w:bookmarkEnd w:id="30"/>
+    <w:bookmarkStart w:id="32" w:name="ref-Wilson_Black_2023"/>
     <w:p>
       <w:pPr>
         <w:pStyle w:val="BodyText"/>
@@ -456,7 +467,7 @@
       <w:r>
         <w:t xml:space="preserve">9 (1). Walter de Gruyter GmbH: 173–89. doi:</w:t>
       </w:r>
-      <w:hyperlink r:id="rId30">
+      <w:hyperlink r:id="rId31">
         <w:r>
           <w:rPr>
             <w:rStyle w:val="Hyperlink"/>
@@ -468,8 +479,8 @@
         <w:t xml:space="preserve">.</w:t>
       </w:r>
     </w:p>
-    <w:bookmarkEnd w:id="31"/>
-    <w:bookmarkStart w:id="33" w:name="ref-fromontMaximizingAccuracyForced2023a"/>
+    <w:bookmarkEnd w:id="32"/>
+    <w:bookmarkStart w:id="34" w:name="ref-fromontMaximizingAccuracyForced2023a"/>
     <w:p>
       <w:pPr>
         <w:pStyle w:val="BodyText"/>
@@ -535,7 +546,7 @@
       <w:r>
         <w:t xml:space="preserve">3 (1). doi:</w:t>
       </w:r>
-      <w:hyperlink r:id="rId32">
+      <w:hyperlink r:id="rId33">
         <w:r>
           <w:rPr>
             <w:rStyle w:val="Hyperlink"/>
@@ -547,8 +558,8 @@
         <w:t xml:space="preserve">.</w:t>
       </w:r>
     </w:p>
-    <w:bookmarkEnd w:id="33"/>
-    <w:bookmarkStart w:id="35" w:name="Xbad568822c389b1a95ed4465cfeb0e8e55be403"/>
+    <w:bookmarkEnd w:id="34"/>
+    <w:bookmarkStart w:id="36" w:name="Xbad568822c389b1a95ed4465cfeb0e8e55be403"/>
     <w:p>
       <w:pPr>
         <w:pStyle w:val="BodyText"/>
@@ -718,7 +729,7 @@
       <w:r>
         <w:t xml:space="preserve">, edited by Robert Talisse, Paniel Reyes Cárdenas, and Daniel Herbert. Routledge. doi:</w:t>
       </w:r>
-      <w:hyperlink r:id="rId34">
+      <w:hyperlink r:id="rId35">
         <w:r>
           <w:rPr>
             <w:rStyle w:val="Hyperlink"/>
@@ -730,8 +741,8 @@
         <w:t xml:space="preserve">.</w:t>
       </w:r>
     </w:p>
-    <w:bookmarkEnd w:id="35"/>
-    <w:bookmarkStart w:id="37" w:name="X69c15fe9ad089d036b56540472350eabf8b0b4c"/>
+    <w:bookmarkEnd w:id="36"/>
+    <w:bookmarkStart w:id="38" w:name="X69c15fe9ad089d036b56540472350eabf8b0b4c"/>
     <w:p>
       <w:pPr>
         <w:pStyle w:val="BodyText"/>
@@ -761,7 +772,7 @@
       <w:r>
         <w:t xml:space="preserve">38 (2). Oxford University Press (OUP): 779–97. doi:</w:t>
       </w:r>
-      <w:hyperlink r:id="rId36">
+      <w:hyperlink r:id="rId37">
         <w:r>
           <w:rPr>
             <w:rStyle w:val="Hyperlink"/>
@@ -773,8 +784,8 @@
         <w:t xml:space="preserve">.</w:t>
       </w:r>
     </w:p>
-    <w:bookmarkEnd w:id="37"/>
-    <w:bookmarkStart w:id="39" w:name="ref-Wilson_Black_2022"/>
+    <w:bookmarkEnd w:id="38"/>
+    <w:bookmarkStart w:id="40" w:name="ref-Wilson_Black_2022"/>
     <w:p>
       <w:pPr>
         <w:pStyle w:val="BodyText"/>
@@ -834,7 +845,7 @@
       <w:r>
         <w:t xml:space="preserve">17 (1). Wiley. doi:</w:t>
       </w:r>
-      <w:hyperlink r:id="rId38">
+      <w:hyperlink r:id="rId39">
         <w:r>
           <w:rPr>
             <w:rStyle w:val="Hyperlink"/>
@@ -846,8 +857,8 @@
         <w:t xml:space="preserve">.</w:t>
       </w:r>
     </w:p>
-    <w:bookmarkEnd w:id="39"/>
-    <w:bookmarkStart w:id="41" w:name="ref-leggWhatIntelligencePeircean2022"/>
+    <w:bookmarkEnd w:id="40"/>
+    <w:bookmarkStart w:id="42" w:name="ref-leggWhatIntelligencePeircean2022"/>
     <w:p>
       <w:pPr>
         <w:pStyle w:val="BodyText"/>
@@ -929,7 +940,7 @@
       <w:r>
         <w:t xml:space="preserve">87 (5). Dordrecht: Springer Netherlands: 2265–84. doi:</w:t>
       </w:r>
-      <w:hyperlink r:id="rId40">
+      <w:hyperlink r:id="rId41">
         <w:r>
           <w:rPr>
             <w:rStyle w:val="Hyperlink"/>
@@ -941,8 +952,8 @@
         <w:t xml:space="preserve">.</w:t>
       </w:r>
     </w:p>
-    <w:bookmarkEnd w:id="41"/>
-    <w:bookmarkStart w:id="43" w:name="ref-blackPeirceConceptionMetaphysics2017"/>
+    <w:bookmarkEnd w:id="42"/>
+    <w:bookmarkStart w:id="44" w:name="ref-blackPeirceConceptionMetaphysics2017"/>
     <w:p>
       <w:pPr>
         <w:pStyle w:val="BodyText"/>
@@ -1002,7 +1013,7 @@
       <w:r>
         <w:t xml:space="preserve"> </w:t>
       </w:r>
-      <w:hyperlink r:id="rId42">
+      <w:hyperlink r:id="rId43">
         <w:r>
           <w:rPr>
             <w:rStyle w:val="Hyperlink"/>
@@ -1014,8 +1025,8 @@
         <w:t xml:space="preserve">.</w:t>
       </w:r>
     </w:p>
-    <w:bookmarkEnd w:id="43"/>
-    <w:bookmarkStart w:id="45" w:name="ref-Black2016-BLAP-27"/>
+    <w:bookmarkEnd w:id="44"/>
+    <w:bookmarkStart w:id="46" w:name="ref-Black2016-BLAP-27"/>
     <w:p>
       <w:pPr>
         <w:pStyle w:val="BodyText"/>
@@ -1052,7 +1063,7 @@
       <w:r>
         <w:t xml:space="preserve">24 (6). Routledge: 1223–27. doi:</w:t>
       </w:r>
-      <w:hyperlink r:id="rId44">
+      <w:hyperlink r:id="rId45">
         <w:r>
           <w:rPr>
             <w:rStyle w:val="Hyperlink"/>
@@ -1064,8 +1075,8 @@
         <w:t xml:space="preserve">.</w:t>
       </w:r>
     </w:p>
-    <w:bookmarkEnd w:id="45"/>
-    <w:bookmarkStart w:id="47" w:name="ref-blackPeirceHabitPractice2013"/>
+    <w:bookmarkEnd w:id="46"/>
+    <w:bookmarkStart w:id="48" w:name="ref-blackPeirceHabitPractice2013"/>
     <w:p>
       <w:pPr>
         <w:pStyle w:val="BodyText"/>
@@ -1170,7 +1181,7 @@
       <w:r>
         <w:t xml:space="preserve"> </w:t>
       </w:r>
-      <w:hyperlink r:id="rId46">
+      <w:hyperlink r:id="rId47">
         <w:r>
           <w:rPr>
             <w:rStyle w:val="Hyperlink"/>
@@ -1182,10 +1193,10 @@
         <w:t xml:space="preserve">.</w:t>
       </w:r>
     </w:p>
-    <w:bookmarkEnd w:id="47"/>
     <w:bookmarkEnd w:id="48"/>
     <w:bookmarkEnd w:id="49"/>
-    <w:bookmarkStart w:id="100" w:name="presentations"/>
+    <w:bookmarkEnd w:id="50"/>
+    <w:bookmarkStart w:id="101" w:name="presentations"/>
     <w:p>
       <w:pPr>
         <w:pStyle w:val="Heading2"/>
@@ -1194,8 +1205,8 @@
         <w:t xml:space="preserve">Presentations</w:t>
       </w:r>
     </w:p>
-    <w:bookmarkStart w:id="99" w:name="refs-pres"/>
-    <w:bookmarkStart w:id="50" w:name="ref-sheardComparingPerceptionNew2024"/>
+    <w:bookmarkStart w:id="100" w:name="refs-pres"/>
+    <w:bookmarkStart w:id="51" w:name="ref-sheardComparingPerceptionNew2024"/>
     <w:p>
       <w:pPr>
         <w:pStyle w:val="FirstParagraph"/>
@@ -1276,8 +1287,8 @@
         <w:t xml:space="preserve">2024, University of Canterbury, December 9.</w:t>
       </w:r>
     </w:p>
-    <w:bookmarkEnd w:id="50"/>
-    <w:bookmarkStart w:id="52" w:name="ref-wilsonblackNzilbbvowelsNewTool2024"/>
+    <w:bookmarkEnd w:id="51"/>
+    <w:bookmarkStart w:id="53" w:name="ref-wilsonblackNzilbbvowelsNewTool2024"/>
     <w:p>
       <w:pPr>
         <w:pStyle w:val="BodyText"/>
@@ -1354,7 +1365,7 @@
       <w:r>
         <w:t xml:space="preserve"> </w:t>
       </w:r>
-      <w:hyperlink r:id="rId51">
+      <w:hyperlink r:id="rId52">
         <w:r>
           <w:rPr>
             <w:rStyle w:val="Hyperlink"/>
@@ -1366,8 +1377,8 @@
         <w:t xml:space="preserve">.</w:t>
       </w:r>
     </w:p>
-    <w:bookmarkEnd w:id="52"/>
-    <w:bookmarkStart w:id="53" w:name="ref-wilsonblackPCAVocalicCovariation2024"/>
+    <w:bookmarkEnd w:id="53"/>
+    <w:bookmarkStart w:id="54" w:name="ref-wilsonblackPCAVocalicCovariation2024"/>
     <w:p>
       <w:pPr>
         <w:pStyle w:val="BodyText"/>
@@ -1466,8 +1477,8 @@
         <w:t xml:space="preserve">, Australian National University, November 21.</w:t>
       </w:r>
     </w:p>
-    <w:bookmarkEnd w:id="53"/>
-    <w:bookmarkStart w:id="55" w:name="X1d618fcd4214560a60b820b87ccfe7ec510d93b"/>
+    <w:bookmarkEnd w:id="54"/>
+    <w:bookmarkStart w:id="56" w:name="X1d618fcd4214560a60b820b87ccfe7ec510d93b"/>
     <w:p>
       <w:pPr>
         <w:pStyle w:val="BodyText"/>
@@ -1559,7 +1570,7 @@
       <w:r>
         <w:t xml:space="preserve"> </w:t>
       </w:r>
-      <w:hyperlink r:id="rId54">
+      <w:hyperlink r:id="rId55">
         <w:r>
           <w:rPr>
             <w:rStyle w:val="Hyperlink"/>
@@ -1571,8 +1582,8 @@
         <w:t xml:space="preserve">.</w:t>
       </w:r>
     </w:p>
-    <w:bookmarkEnd w:id="55"/>
-    <w:bookmarkStart w:id="56" w:name="ref-sheardCovaryingNewZealand2024"/>
+    <w:bookmarkEnd w:id="56"/>
+    <w:bookmarkStart w:id="57" w:name="ref-sheardCovaryingNewZealand2024"/>
     <w:p>
       <w:pPr>
         <w:pStyle w:val="BodyText"/>
@@ -1662,8 +1673,8 @@
         <w:t xml:space="preserve">, Hanyang University, June 29.</w:t>
       </w:r>
     </w:p>
-    <w:bookmarkEnd w:id="56"/>
-    <w:bookmarkStart w:id="58" w:name="X4f287bbac3b1fbdb6f8815bafb43cf27984110b"/>
+    <w:bookmarkEnd w:id="57"/>
+    <w:bookmarkStart w:id="59" w:name="X4f287bbac3b1fbdb6f8815bafb43cf27984110b"/>
     <w:p>
       <w:pPr>
         <w:pStyle w:val="BodyText"/>
@@ -1725,7 +1736,7 @@
       <w:r>
         <w:t xml:space="preserve"> </w:t>
       </w:r>
-      <w:hyperlink r:id="rId57">
+      <w:hyperlink r:id="rId58">
         <w:r>
           <w:rPr>
             <w:rStyle w:val="Hyperlink"/>
@@ -1737,8 +1748,8 @@
         <w:t xml:space="preserve">.</w:t>
       </w:r>
     </w:p>
-    <w:bookmarkEnd w:id="58"/>
-    <w:bookmarkStart w:id="60" w:name="ref-wilsonblackPhilosophy19thCentury2023"/>
+    <w:bookmarkEnd w:id="59"/>
+    <w:bookmarkStart w:id="61" w:name="ref-wilsonblackPhilosophy19thCentury2023"/>
     <w:p>
       <w:pPr>
         <w:pStyle w:val="BodyText"/>
@@ -1812,7 +1823,7 @@
       <w:r>
         <w:t xml:space="preserve"> </w:t>
       </w:r>
-      <w:hyperlink r:id="rId59">
+      <w:hyperlink r:id="rId60">
         <w:r>
           <w:rPr>
             <w:rStyle w:val="Hyperlink"/>
@@ -1824,8 +1835,8 @@
         <w:t xml:space="preserve">.</w:t>
       </w:r>
     </w:p>
-    <w:bookmarkEnd w:id="60"/>
-    <w:bookmarkStart w:id="62" w:name="Xcf376ac1776d5aafe27ffcea51e7a59b799ea07"/>
+    <w:bookmarkEnd w:id="61"/>
+    <w:bookmarkStart w:id="63" w:name="Xcf376ac1776d5aafe27ffcea51e7a59b799ea07"/>
     <w:p>
       <w:pPr>
         <w:pStyle w:val="BodyText"/>
@@ -1878,7 +1889,7 @@
       <w:r>
         <w:t xml:space="preserve"> </w:t>
       </w:r>
-      <w:hyperlink r:id="rId61">
+      <w:hyperlink r:id="rId62">
         <w:r>
           <w:rPr>
             <w:rStyle w:val="Hyperlink"/>
@@ -1890,8 +1901,8 @@
         <w:t xml:space="preserve">.</w:t>
       </w:r>
     </w:p>
-    <w:bookmarkEnd w:id="62"/>
-    <w:bookmarkStart w:id="63" w:name="ref-wilsonblackEarlyAcquisitionNew2023"/>
+    <w:bookmarkEnd w:id="63"/>
+    <w:bookmarkStart w:id="64" w:name="ref-wilsonblackEarlyAcquisitionNew2023"/>
     <w:p>
       <w:pPr>
         <w:pStyle w:val="BodyText"/>
@@ -1975,8 +1986,8 @@
         <w:t xml:space="preserve">, University of Auckland, November 30.</w:t>
       </w:r>
     </w:p>
-    <w:bookmarkEnd w:id="63"/>
-    <w:bookmarkStart w:id="65" w:name="Xf75268b32a3c8e136b56f36d27d9a2cefbc407e"/>
+    <w:bookmarkEnd w:id="64"/>
+    <w:bookmarkStart w:id="66" w:name="Xf75268b32a3c8e136b56f36d27d9a2cefbc407e"/>
     <w:p>
       <w:pPr>
         <w:pStyle w:val="BodyText"/>
@@ -2008,7 +2019,7 @@
       <w:r>
         <w:t xml:space="preserve"> </w:t>
       </w:r>
-      <w:hyperlink r:id="rId64">
+      <w:hyperlink r:id="rId65">
         <w:r>
           <w:rPr>
             <w:rStyle w:val="Hyperlink"/>
@@ -2020,8 +2031,8 @@
         <w:t xml:space="preserve">.</w:t>
       </w:r>
     </w:p>
-    <w:bookmarkEnd w:id="65"/>
-    <w:bookmarkStart w:id="66" w:name="Xa01cfb479560f22d852adc7a584ab5636351479"/>
+    <w:bookmarkEnd w:id="66"/>
+    <w:bookmarkStart w:id="67" w:name="Xa01cfb479560f22d852adc7a584ab5636351479"/>
     <w:p>
       <w:pPr>
         <w:pStyle w:val="BodyText"/>
@@ -2096,8 +2107,8 @@
         <w:t xml:space="preserve">, University of Auckland, November 29.</w:t>
       </w:r>
     </w:p>
-    <w:bookmarkEnd w:id="66"/>
-    <w:bookmarkStart w:id="67" w:name="ref-sheardChangeLifespanCovarying2023b"/>
+    <w:bookmarkEnd w:id="67"/>
+    <w:bookmarkStart w:id="68" w:name="ref-sheardChangeLifespanCovarying2023b"/>
     <w:p>
       <w:pPr>
         <w:pStyle w:val="BodyText"/>
@@ -2175,8 +2186,8 @@
         <w:t xml:space="preserve">, University of Sydney, November.</w:t>
       </w:r>
     </w:p>
-    <w:bookmarkEnd w:id="67"/>
-    <w:bookmarkStart w:id="68" w:name="X35fe791bde2b24538a71000ea7a80b48c78f998"/>
+    <w:bookmarkEnd w:id="68"/>
+    <w:bookmarkStart w:id="69" w:name="X35fe791bde2b24538a71000ea7a80b48c78f998"/>
     <w:p>
       <w:pPr>
         <w:pStyle w:val="BodyText"/>
@@ -2275,8 +2286,8 @@
         <w:t xml:space="preserve">, University of Pennsylvania, February 17.</w:t>
       </w:r>
     </w:p>
-    <w:bookmarkEnd w:id="68"/>
-    <w:bookmarkStart w:id="69" w:name="ref-pca-workshop-zas"/>
+    <w:bookmarkEnd w:id="69"/>
+    <w:bookmarkStart w:id="70" w:name="ref-pca-workshop-zas"/>
     <w:p>
       <w:pPr>
         <w:pStyle w:val="BodyText"/>
@@ -2342,8 +2353,8 @@
         <w:t xml:space="preserve">, Leibniz-Zentrum Allgemeine Sprachwissenschaft, Berlin, December.</w:t>
       </w:r>
     </w:p>
-    <w:bookmarkEnd w:id="69"/>
-    <w:bookmarkStart w:id="71" w:name="ref-topical-pres"/>
+    <w:bookmarkEnd w:id="70"/>
+    <w:bookmarkStart w:id="72" w:name="ref-topical-pres"/>
     <w:p>
       <w:pPr>
         <w:pStyle w:val="BodyText"/>
@@ -2417,7 +2428,7 @@
       <w:r>
         <w:t xml:space="preserve"> </w:t>
       </w:r>
-      <w:hyperlink r:id="rId70">
+      <w:hyperlink r:id="rId71">
         <w:r>
           <w:rPr>
             <w:rStyle w:val="Hyperlink"/>
@@ -2429,8 +2440,8 @@
         <w:t xml:space="preserve">.</w:t>
       </w:r>
     </w:p>
-    <w:bookmarkEnd w:id="71"/>
-    <w:bookmarkStart w:id="73" w:name="ref-pca-workshop-nzilbb"/>
+    <w:bookmarkEnd w:id="72"/>
+    <w:bookmarkStart w:id="74" w:name="ref-pca-workshop-nzilbb"/>
     <w:p>
       <w:pPr>
         <w:pStyle w:val="BodyText"/>
@@ -2501,7 +2512,7 @@
       <w:r>
         <w:t xml:space="preserve"> </w:t>
       </w:r>
-      <w:hyperlink r:id="rId72">
+      <w:hyperlink r:id="rId73">
         <w:r>
           <w:rPr>
             <w:rStyle w:val="Hyperlink"/>
@@ -2513,8 +2524,8 @@
         <w:t xml:space="preserve">.</w:t>
       </w:r>
     </w:p>
-    <w:bookmarkEnd w:id="73"/>
-    <w:bookmarkStart w:id="74" w:name="ref-htk-pres"/>
+    <w:bookmarkEnd w:id="74"/>
+    <w:bookmarkStart w:id="75" w:name="ref-htk-pres"/>
     <w:p>
       <w:pPr>
         <w:pStyle w:val="BodyText"/>
@@ -2622,8 +2633,8 @@
         <w:t xml:space="preserve">, Griffith University, May.</w:t>
       </w:r>
     </w:p>
-    <w:bookmarkEnd w:id="74"/>
-    <w:bookmarkStart w:id="76" w:name="ref-amplitude-pres"/>
+    <w:bookmarkEnd w:id="75"/>
+    <w:bookmarkStart w:id="77" w:name="ref-amplitude-pres"/>
     <w:p>
       <w:pPr>
         <w:pStyle w:val="BodyText"/>
@@ -2718,7 +2729,7 @@
       <w:r>
         <w:t xml:space="preserve"> </w:t>
       </w:r>
-      <w:hyperlink r:id="rId75">
+      <w:hyperlink r:id="rId76">
         <w:r>
           <w:rPr>
             <w:rStyle w:val="Hyperlink"/>
@@ -2730,8 +2741,8 @@
         <w:t xml:space="preserve">.</w:t>
       </w:r>
     </w:p>
-    <w:bookmarkEnd w:id="76"/>
-    <w:bookmarkStart w:id="77" w:name="ref-dha2021"/>
+    <w:bookmarkEnd w:id="77"/>
+    <w:bookmarkStart w:id="78" w:name="ref-dha2021"/>
     <w:p>
       <w:pPr>
         <w:pStyle w:val="BodyText"/>
@@ -2780,8 +2791,8 @@
         <w:t xml:space="preserve">, University of Canterbury, November 23.</w:t>
       </w:r>
     </w:p>
-    <w:bookmarkEnd w:id="77"/>
-    <w:bookmarkStart w:id="78" w:name="Xfde65efb241a072c6d14d0c6c9ce75895d2f8f5"/>
+    <w:bookmarkEnd w:id="78"/>
+    <w:bookmarkStart w:id="79" w:name="Xfde65efb241a072c6d14d0c6c9ce75895d2f8f5"/>
     <w:p>
       <w:pPr>
         <w:pStyle w:val="BodyText"/>
@@ -2839,8 +2850,8 @@
         <w:t xml:space="preserve">, University of Canterbury, September 10.</w:t>
       </w:r>
     </w:p>
-    <w:bookmarkEnd w:id="78"/>
-    <w:bookmarkStart w:id="79" w:name="ref-ucp2020"/>
+    <w:bookmarkEnd w:id="79"/>
+    <w:bookmarkStart w:id="80" w:name="ref-ucp2020"/>
     <w:p>
       <w:pPr>
         <w:pStyle w:val="BodyText"/>
@@ -2877,8 +2888,8 @@
         <w:t xml:space="preserve">, University of Canterbury, October 13.</w:t>
       </w:r>
     </w:p>
-    <w:bookmarkEnd w:id="79"/>
-    <w:bookmarkStart w:id="80" w:name="ref-ucsocio2021-1"/>
+    <w:bookmarkEnd w:id="80"/>
+    <w:bookmarkStart w:id="81" w:name="ref-ucsocio2021-1"/>
     <w:p>
       <w:pPr>
         <w:pStyle w:val="BodyText"/>
@@ -2908,8 +2919,8 @@
         <w:t xml:space="preserve">, University of Canterbury, April 19.</w:t>
       </w:r>
     </w:p>
-    <w:bookmarkEnd w:id="80"/>
-    <w:bookmarkStart w:id="81" w:name="ref-vichy2018"/>
+    <w:bookmarkEnd w:id="81"/>
+    <w:bookmarkStart w:id="82" w:name="ref-vichy2018"/>
     <w:p>
       <w:pPr>
         <w:pStyle w:val="BodyText"/>
@@ -2939,8 +2950,8 @@
         <w:t xml:space="preserve">, Vichy, June 26.</w:t>
       </w:r>
     </w:p>
-    <w:bookmarkEnd w:id="81"/>
-    <w:bookmarkStart w:id="82" w:name="ref-cpc2018"/>
+    <w:bookmarkEnd w:id="82"/>
+    <w:bookmarkStart w:id="83" w:name="ref-cpc2018"/>
     <w:p>
       <w:pPr>
         <w:pStyle w:val="BodyText"/>
@@ -2970,8 +2981,8 @@
         <w:t xml:space="preserve">, St John’s Seminary, Wonersh, January 11.</w:t>
       </w:r>
     </w:p>
-    <w:bookmarkEnd w:id="82"/>
-    <w:bookmarkStart w:id="83" w:name="ref-bshp2017"/>
+    <w:bookmarkEnd w:id="83"/>
+    <w:bookmarkStart w:id="84" w:name="ref-bshp2017"/>
     <w:p>
       <w:pPr>
         <w:pStyle w:val="BodyText"/>
@@ -3001,8 +3012,8 @@
         <w:t xml:space="preserve">, University of Sheffield, April 7.</w:t>
       </w:r>
     </w:p>
-    <w:bookmarkEnd w:id="83"/>
-    <w:bookmarkStart w:id="84" w:name="ref-waikato2016"/>
+    <w:bookmarkEnd w:id="84"/>
+    <w:bookmarkStart w:id="85" w:name="ref-waikato2016"/>
     <w:p>
       <w:pPr>
         <w:pStyle w:val="BodyText"/>
@@ -3032,8 +3043,8 @@
         <w:t xml:space="preserve">, University of Waikato, December 3.</w:t>
       </w:r>
     </w:p>
-    <w:bookmarkEnd w:id="84"/>
-    <w:bookmarkStart w:id="85" w:name="ref-express"/>
+    <w:bookmarkEnd w:id="85"/>
+    <w:bookmarkStart w:id="86" w:name="ref-express"/>
     <w:p>
       <w:pPr>
         <w:pStyle w:val="BodyText"/>
@@ -3063,8 +3074,8 @@
         <w:t xml:space="preserve">, University of Sheffield, August 19.</w:t>
       </w:r>
     </w:p>
-    <w:bookmarkEnd w:id="85"/>
-    <w:bookmarkStart w:id="86" w:name="ref-exacttruth"/>
+    <w:bookmarkEnd w:id="86"/>
+    <w:bookmarkStart w:id="87" w:name="ref-exacttruth"/>
     <w:p>
       <w:pPr>
         <w:pStyle w:val="BodyText"/>
@@ -3094,8 +3105,8 @@
         <w:t xml:space="preserve">, University of Sheffield, June 1.</w:t>
       </w:r>
     </w:p>
-    <w:bookmarkEnd w:id="86"/>
-    <w:bookmarkStart w:id="87" w:name="ref-pragmatistnaturalism"/>
+    <w:bookmarkEnd w:id="87"/>
+    <w:bookmarkStart w:id="88" w:name="ref-pragmatistnaturalism"/>
     <w:p>
       <w:pPr>
         <w:pStyle w:val="BodyText"/>
@@ -3125,8 +3136,8 @@
         <w:t xml:space="preserve">, University of the West of England, Bristol, May 13.</w:t>
       </w:r>
     </w:p>
-    <w:bookmarkEnd w:id="87"/>
-    <w:bookmarkStart w:id="88" w:name="ref-knowhow"/>
+    <w:bookmarkEnd w:id="88"/>
+    <w:bookmarkStart w:id="89" w:name="ref-knowhow"/>
     <w:p>
       <w:pPr>
         <w:pStyle w:val="BodyText"/>
@@ -3156,8 +3167,8 @@
         <w:t xml:space="preserve">, August 13.</w:t>
       </w:r>
     </w:p>
-    <w:bookmarkEnd w:id="88"/>
-    <w:bookmarkStart w:id="89" w:name="ref-quietism2"/>
+    <w:bookmarkEnd w:id="89"/>
+    <w:bookmarkStart w:id="90" w:name="ref-quietism2"/>
     <w:p>
       <w:pPr>
         <w:pStyle w:val="BodyText"/>
@@ -3199,8 +3210,8 @@
         <w:t xml:space="preserve">, University College Dublin, June 9.</w:t>
       </w:r>
     </w:p>
-    <w:bookmarkEnd w:id="89"/>
-    <w:bookmarkStart w:id="90" w:name="ref-quietism1"/>
+    <w:bookmarkEnd w:id="90"/>
+    <w:bookmarkStart w:id="91" w:name="ref-quietism1"/>
     <w:p>
       <w:pPr>
         <w:pStyle w:val="BodyText"/>
@@ -3242,8 +3253,8 @@
         <w:t xml:space="preserve">, University of Hull, May 23.</w:t>
       </w:r>
     </w:p>
-    <w:bookmarkEnd w:id="90"/>
-    <w:bookmarkStart w:id="91" w:name="ref-sellarspeirce"/>
+    <w:bookmarkEnd w:id="91"/>
+    <w:bookmarkStart w:id="92" w:name="ref-sellarspeirce"/>
     <w:p>
       <w:pPr>
         <w:pStyle w:val="BodyText"/>
@@ -3285,8 +3296,8 @@
         <w:t xml:space="preserve">, University of Canterbury, December 4.</w:t>
       </w:r>
     </w:p>
-    <w:bookmarkEnd w:id="91"/>
-    <w:bookmarkStart w:id="92" w:name="ref-price2"/>
+    <w:bookmarkEnd w:id="92"/>
+    <w:bookmarkStart w:id="93" w:name="ref-price2"/>
     <w:p>
       <w:pPr>
         <w:pStyle w:val="BodyText"/>
@@ -3316,8 +3327,8 @@
         <w:t xml:space="preserve">, University of Sheffield, October 15.</w:t>
       </w:r>
     </w:p>
-    <w:bookmarkEnd w:id="92"/>
-    <w:bookmarkStart w:id="93" w:name="ref-habit3"/>
+    <w:bookmarkEnd w:id="93"/>
+    <w:bookmarkStart w:id="94" w:name="ref-habit3"/>
     <w:p>
       <w:pPr>
         <w:pStyle w:val="BodyText"/>
@@ -3359,8 +3370,8 @@
         <w:t xml:space="preserve">international centennial congress, UMass Lowell, July 17.</w:t>
       </w:r>
     </w:p>
-    <w:bookmarkEnd w:id="93"/>
-    <w:bookmarkStart w:id="94" w:name="ref-price1"/>
+    <w:bookmarkEnd w:id="94"/>
+    <w:bookmarkStart w:id="95" w:name="ref-price1"/>
     <w:p>
       <w:pPr>
         <w:pStyle w:val="BodyText"/>
@@ -3390,8 +3401,8 @@
         <w:t xml:space="preserve">, University of Oregon, July 10.</w:t>
       </w:r>
     </w:p>
-    <w:bookmarkEnd w:id="94"/>
-    <w:bookmarkStart w:id="95" w:name="ref-habit2"/>
+    <w:bookmarkEnd w:id="95"/>
+    <w:bookmarkStart w:id="96" w:name="ref-habit2"/>
     <w:p>
       <w:pPr>
         <w:pStyle w:val="BodyText"/>
@@ -3421,8 +3432,8 @@
         <w:t xml:space="preserve">, University of Sheffield, February 12.</w:t>
       </w:r>
     </w:p>
-    <w:bookmarkEnd w:id="95"/>
-    <w:bookmarkStart w:id="96" w:name="ref-cosmology"/>
+    <w:bookmarkEnd w:id="96"/>
+    <w:bookmarkStart w:id="97" w:name="ref-cosmology"/>
     <w:p>
       <w:pPr>
         <w:pStyle w:val="BodyText"/>
@@ -3452,8 +3463,8 @@
         <w:t xml:space="preserve">, University of Sheffield, October 14.</w:t>
       </w:r>
     </w:p>
-    <w:bookmarkEnd w:id="96"/>
-    <w:bookmarkStart w:id="97" w:name="ref-habit1"/>
+    <w:bookmarkEnd w:id="97"/>
+    <w:bookmarkStart w:id="98" w:name="ref-habit1"/>
     <w:p>
       <w:pPr>
         <w:pStyle w:val="BodyText"/>
@@ -3483,8 +3494,8 @@
         <w:t xml:space="preserve">, Victoria University of Wellington, December 6.</w:t>
       </w:r>
     </w:p>
-    <w:bookmarkEnd w:id="97"/>
-    <w:bookmarkStart w:id="98" w:name="ref-formalism"/>
+    <w:bookmarkEnd w:id="98"/>
+    <w:bookmarkStart w:id="99" w:name="ref-formalism"/>
     <w:p>
       <w:pPr>
         <w:pStyle w:val="BodyText"/>
@@ -3514,10 +3525,10 @@
         <w:t xml:space="preserve">, Hokitika, New Zealand.</w:t>
       </w:r>
     </w:p>
-    <w:bookmarkEnd w:id="98"/>
     <w:bookmarkEnd w:id="99"/>
     <w:bookmarkEnd w:id="100"/>
-    <w:bookmarkStart w:id="106" w:name="other-outputs"/>
+    <w:bookmarkEnd w:id="101"/>
+    <w:bookmarkStart w:id="107" w:name="other-outputs"/>
     <w:p>
       <w:pPr>
         <w:pStyle w:val="Heading2"/>
@@ -3526,8 +3537,8 @@
         <w:t xml:space="preserve">Other Outputs</w:t>
       </w:r>
     </w:p>
-    <w:bookmarkStart w:id="105" w:name="refs-other"/>
-    <w:bookmarkStart w:id="102" w:name="ref-wilsonblackNZILBBStatsOpen2025"/>
+    <w:bookmarkStart w:id="106" w:name="refs-other"/>
+    <w:bookmarkStart w:id="103" w:name="ref-wilsonblackNZILBBStatsOpen2025"/>
     <w:p>
       <w:pPr>
         <w:pStyle w:val="FirstParagraph"/>
@@ -3627,7 +3638,7 @@
       <w:r>
         <w:t xml:space="preserve">. doi:</w:t>
       </w:r>
-      <w:hyperlink r:id="rId101">
+      <w:hyperlink r:id="rId102">
         <w:r>
           <w:rPr>
             <w:rStyle w:val="Hyperlink"/>
@@ -3639,8 +3650,8 @@
         <w:t xml:space="preserve">.</w:t>
       </w:r>
     </w:p>
-    <w:bookmarkEnd w:id="102"/>
-    <w:bookmarkStart w:id="104" w:name="X17d5ab693d9aed3efc5f87f7e4e8ceb11216226"/>
+    <w:bookmarkEnd w:id="103"/>
+    <w:bookmarkStart w:id="105" w:name="X17d5ab693d9aed3efc5f87f7e4e8ceb11216226"/>
     <w:p>
       <w:pPr>
         <w:pStyle w:val="BodyText"/>
@@ -3688,7 +3699,7 @@
       <w:r>
         <w:t xml:space="preserve">, October. doi:</w:t>
       </w:r>
-      <w:hyperlink r:id="rId103">
+      <w:hyperlink r:id="rId104">
         <w:r>
           <w:rPr>
             <w:rStyle w:val="Hyperlink"/>
@@ -3700,10 +3711,10 @@
         <w:t xml:space="preserve">.</w:t>
       </w:r>
     </w:p>
-    <w:bookmarkEnd w:id="104"/>
     <w:bookmarkEnd w:id="105"/>
     <w:bookmarkEnd w:id="106"/>
-    <w:bookmarkStart w:id="107" w:name="scholarships-and-awards"/>
+    <w:bookmarkEnd w:id="107"/>
+    <w:bookmarkStart w:id="108" w:name="scholarships-and-awards"/>
     <w:p>
       <w:pPr>
         <w:pStyle w:val="Heading2"/>
@@ -3776,7 +3787,7 @@
         <w:t xml:space="preserve">2009 | Mathematics Department Summer Research Scholarship | University of Canterbury</w:t>
       </w:r>
     </w:p>
-    <w:bookmarkEnd w:id="107"/>
+    <w:bookmarkEnd w:id="108"/>
     <w:sectPr>
       <w:pgSz w:h="15840" w:w="12240"/>
       <w:pgMar w:bottom="1440" w:footer="720" w:gutter="0" w:header="720" w:left="1440" w:right="1440" w:top="1440"/>

</xml_diff>

<commit_message>
Add quarto jupyter notebooks to gitignore.
</commit_message>
<xml_diff>
--- a/_site/cv/cv.docx
+++ b/_site/cv/cv.docx
@@ -105,6 +105,14 @@
         <w:pStyle w:val="FirstParagraph"/>
       </w:pPr>
       <w:r>
+        <w:t xml:space="preserve">In progress | Diploma in Languages | Te Reo Māori | University of Canterbury</w:t>
+      </w:r>
+    </w:p>
+    <w:p>
+      <w:pPr>
+        <w:pStyle w:val="BodyText"/>
+      </w:pPr>
+      <w:r>
         <w:t xml:space="preserve">2021 | Master of Applied Data Science (with Distinction) | Data Science | University of Canterbury</w:t>
       </w:r>
     </w:p>
@@ -1196,7 +1204,7 @@
     <w:bookmarkEnd w:id="48"/>
     <w:bookmarkEnd w:id="49"/>
     <w:bookmarkEnd w:id="50"/>
-    <w:bookmarkStart w:id="101" w:name="presentations"/>
+    <w:bookmarkStart w:id="103" w:name="presentations"/>
     <w:p>
       <w:pPr>
         <w:pStyle w:val="Heading2"/>
@@ -1205,7 +1213,7 @@
         <w:t xml:space="preserve">Presentations</w:t>
       </w:r>
     </w:p>
-    <w:bookmarkStart w:id="100" w:name="refs-pres"/>
+    <w:bookmarkStart w:id="102" w:name="refs-pres"/>
     <w:bookmarkStart w:id="51" w:name="ref-sheardComparingPerceptionNew2024"/>
     <w:p>
       <w:pPr>
@@ -1749,7 +1757,7 @@
       </w:r>
     </w:p>
     <w:bookmarkEnd w:id="59"/>
-    <w:bookmarkStart w:id="61" w:name="ref-wilsonblackPhilosophy19thCentury2023"/>
+    <w:bookmarkStart w:id="61" w:name="ref-csp"/>
     <w:p>
       <w:pPr>
         <w:pStyle w:val="BodyText"/>
@@ -1785,6 +1793,102 @@
         <w:t xml:space="preserve"> </w:t>
       </w:r>
       <w:r>
+        <w:t xml:space="preserve">2024.</w:t>
+      </w:r>
+      <w:r>
+        <w:t xml:space="preserve"> </w:t>
+      </w:r>
+      <w:r>
+        <w:t xml:space="preserve">“Love and</w:t>
+      </w:r>
+      <w:r>
+        <w:t xml:space="preserve"> </w:t>
+      </w:r>
+      <w:r>
+        <w:t xml:space="preserve">Science</w:t>
+      </w:r>
+      <w:r>
+        <w:t xml:space="preserve"> </w:t>
+      </w:r>
+      <w:r>
+        <w:t xml:space="preserve">in</w:t>
+      </w:r>
+      <w:r>
+        <w:t xml:space="preserve"> </w:t>
+      </w:r>
+      <w:r>
+        <w:t xml:space="preserve">Peirce’s Theism</w:t>
+      </w:r>
+      <w:r>
+        <w:t xml:space="preserve">.”</w:t>
+      </w:r>
+      <w:r>
+        <w:t xml:space="preserve"> </w:t>
+      </w:r>
+      <w:r>
+        <w:t xml:space="preserve">Presented at the</w:t>
+      </w:r>
+      <w:r>
+        <w:t xml:space="preserve"> </w:t>
+      </w:r>
+      <w:r>
+        <w:t xml:space="preserve">Navigating the Nexus: ISCAST/NZCIS Zoom Conversation</w:t>
+      </w:r>
+      <w:r>
+        <w:t xml:space="preserve">, May.</w:t>
+      </w:r>
+      <w:r>
+        <w:t xml:space="preserve"> </w:t>
+      </w:r>
+      <w:hyperlink r:id="rId60">
+        <w:r>
+          <w:rPr>
+            <w:rStyle w:val="Hyperlink"/>
+          </w:rPr>
+          <w:t xml:space="preserve">https://www.youtube.com/watch?v=e_yvihGVYIU</w:t>
+        </w:r>
+      </w:hyperlink>
+      <w:r>
+        <w:t xml:space="preserve">.</w:t>
+      </w:r>
+    </w:p>
+    <w:bookmarkEnd w:id="61"/>
+    <w:bookmarkStart w:id="63" w:name="ref-wilsonblackPhilosophy19thCentury2023"/>
+    <w:p>
+      <w:pPr>
+        <w:pStyle w:val="BodyText"/>
+      </w:pPr>
+      <w:r>
+        <w:rPr>
+          <w:b/>
+          <w:bCs/>
+        </w:rPr>
+        <w:t xml:space="preserve">Wilson</w:t>
+      </w:r>
+      <w:r>
+        <w:t xml:space="preserve"> </w:t>
+      </w:r>
+      <w:r>
+        <w:rPr>
+          <w:b/>
+          <w:bCs/>
+        </w:rPr>
+        <w:t xml:space="preserve">Black,</w:t>
+      </w:r>
+      <w:r>
+        <w:t xml:space="preserve"> </w:t>
+      </w:r>
+      <w:r>
+        <w:rPr>
+          <w:b/>
+          <w:bCs/>
+        </w:rPr>
+        <w:t xml:space="preserve">Joshua.</w:t>
+      </w:r>
+      <w:r>
+        <w:t xml:space="preserve"> </w:t>
+      </w:r>
+      <w:r>
         <w:t xml:space="preserve">2023a.</w:t>
       </w:r>
       <w:r>
@@ -1823,7 +1927,7 @@
       <w:r>
         <w:t xml:space="preserve"> </w:t>
       </w:r>
-      <w:hyperlink r:id="rId60">
+      <w:hyperlink r:id="rId62">
         <w:r>
           <w:rPr>
             <w:rStyle w:val="Hyperlink"/>
@@ -1835,8 +1939,8 @@
         <w:t xml:space="preserve">.</w:t>
       </w:r>
     </w:p>
-    <w:bookmarkEnd w:id="61"/>
-    <w:bookmarkStart w:id="63" w:name="Xcf376ac1776d5aafe27ffcea51e7a59b799ea07"/>
+    <w:bookmarkEnd w:id="63"/>
+    <w:bookmarkStart w:id="65" w:name="Xcf376ac1776d5aafe27ffcea51e7a59b799ea07"/>
     <w:p>
       <w:pPr>
         <w:pStyle w:val="BodyText"/>
@@ -1889,7 +1993,7 @@
       <w:r>
         <w:t xml:space="preserve"> </w:t>
       </w:r>
-      <w:hyperlink r:id="rId62">
+      <w:hyperlink r:id="rId64">
         <w:r>
           <w:rPr>
             <w:rStyle w:val="Hyperlink"/>
@@ -1901,8 +2005,8 @@
         <w:t xml:space="preserve">.</w:t>
       </w:r>
     </w:p>
-    <w:bookmarkEnd w:id="63"/>
-    <w:bookmarkStart w:id="64" w:name="ref-wilsonblackEarlyAcquisitionNew2023"/>
+    <w:bookmarkEnd w:id="65"/>
+    <w:bookmarkStart w:id="66" w:name="ref-wilsonblackEarlyAcquisitionNew2023"/>
     <w:p>
       <w:pPr>
         <w:pStyle w:val="BodyText"/>
@@ -1986,8 +2090,8 @@
         <w:t xml:space="preserve">, University of Auckland, November 30.</w:t>
       </w:r>
     </w:p>
-    <w:bookmarkEnd w:id="64"/>
-    <w:bookmarkStart w:id="66" w:name="Xf75268b32a3c8e136b56f36d27d9a2cefbc407e"/>
+    <w:bookmarkEnd w:id="66"/>
+    <w:bookmarkStart w:id="68" w:name="Xf75268b32a3c8e136b56f36d27d9a2cefbc407e"/>
     <w:p>
       <w:pPr>
         <w:pStyle w:val="BodyText"/>
@@ -2019,7 +2123,7 @@
       <w:r>
         <w:t xml:space="preserve"> </w:t>
       </w:r>
-      <w:hyperlink r:id="rId65">
+      <w:hyperlink r:id="rId67">
         <w:r>
           <w:rPr>
             <w:rStyle w:val="Hyperlink"/>
@@ -2031,8 +2135,8 @@
         <w:t xml:space="preserve">.</w:t>
       </w:r>
     </w:p>
-    <w:bookmarkEnd w:id="66"/>
-    <w:bookmarkStart w:id="67" w:name="Xa01cfb479560f22d852adc7a584ab5636351479"/>
+    <w:bookmarkEnd w:id="68"/>
+    <w:bookmarkStart w:id="69" w:name="Xa01cfb479560f22d852adc7a584ab5636351479"/>
     <w:p>
       <w:pPr>
         <w:pStyle w:val="BodyText"/>
@@ -2107,8 +2211,8 @@
         <w:t xml:space="preserve">, University of Auckland, November 29.</w:t>
       </w:r>
     </w:p>
-    <w:bookmarkEnd w:id="67"/>
-    <w:bookmarkStart w:id="68" w:name="ref-sheardChangeLifespanCovarying2023b"/>
+    <w:bookmarkEnd w:id="69"/>
+    <w:bookmarkStart w:id="70" w:name="ref-sheardChangeLifespanCovarying2023b"/>
     <w:p>
       <w:pPr>
         <w:pStyle w:val="BodyText"/>
@@ -2186,8 +2290,8 @@
         <w:t xml:space="preserve">, University of Sydney, November.</w:t>
       </w:r>
     </w:p>
-    <w:bookmarkEnd w:id="68"/>
-    <w:bookmarkStart w:id="69" w:name="X35fe791bde2b24538a71000ea7a80b48c78f998"/>
+    <w:bookmarkEnd w:id="70"/>
+    <w:bookmarkStart w:id="71" w:name="X35fe791bde2b24538a71000ea7a80b48c78f998"/>
     <w:p>
       <w:pPr>
         <w:pStyle w:val="BodyText"/>
@@ -2286,8 +2390,8 @@
         <w:t xml:space="preserve">, University of Pennsylvania, February 17.</w:t>
       </w:r>
     </w:p>
-    <w:bookmarkEnd w:id="69"/>
-    <w:bookmarkStart w:id="70" w:name="ref-pca-workshop-zas"/>
+    <w:bookmarkEnd w:id="71"/>
+    <w:bookmarkStart w:id="72" w:name="ref-pca-workshop-zas"/>
     <w:p>
       <w:pPr>
         <w:pStyle w:val="BodyText"/>
@@ -2353,8 +2457,8 @@
         <w:t xml:space="preserve">, Leibniz-Zentrum Allgemeine Sprachwissenschaft, Berlin, December.</w:t>
       </w:r>
     </w:p>
-    <w:bookmarkEnd w:id="70"/>
-    <w:bookmarkStart w:id="72" w:name="ref-topical-pres"/>
+    <w:bookmarkEnd w:id="72"/>
+    <w:bookmarkStart w:id="74" w:name="ref-topical-pres"/>
     <w:p>
       <w:pPr>
         <w:pStyle w:val="BodyText"/>
@@ -2428,7 +2532,7 @@
       <w:r>
         <w:t xml:space="preserve"> </w:t>
       </w:r>
-      <w:hyperlink r:id="rId71">
+      <w:hyperlink r:id="rId73">
         <w:r>
           <w:rPr>
             <w:rStyle w:val="Hyperlink"/>
@@ -2440,8 +2544,8 @@
         <w:t xml:space="preserve">.</w:t>
       </w:r>
     </w:p>
-    <w:bookmarkEnd w:id="72"/>
-    <w:bookmarkStart w:id="74" w:name="ref-pca-workshop-nzilbb"/>
+    <w:bookmarkEnd w:id="74"/>
+    <w:bookmarkStart w:id="76" w:name="ref-pca-workshop-nzilbb"/>
     <w:p>
       <w:pPr>
         <w:pStyle w:val="BodyText"/>
@@ -2512,7 +2616,7 @@
       <w:r>
         <w:t xml:space="preserve"> </w:t>
       </w:r>
-      <w:hyperlink r:id="rId73">
+      <w:hyperlink r:id="rId75">
         <w:r>
           <w:rPr>
             <w:rStyle w:val="Hyperlink"/>
@@ -2524,8 +2628,8 @@
         <w:t xml:space="preserve">.</w:t>
       </w:r>
     </w:p>
-    <w:bookmarkEnd w:id="74"/>
-    <w:bookmarkStart w:id="75" w:name="ref-htk-pres"/>
+    <w:bookmarkEnd w:id="76"/>
+    <w:bookmarkStart w:id="77" w:name="ref-htk-pres"/>
     <w:p>
       <w:pPr>
         <w:pStyle w:val="BodyText"/>
@@ -2633,8 +2737,8 @@
         <w:t xml:space="preserve">, Griffith University, May.</w:t>
       </w:r>
     </w:p>
-    <w:bookmarkEnd w:id="75"/>
-    <w:bookmarkStart w:id="77" w:name="ref-amplitude-pres"/>
+    <w:bookmarkEnd w:id="77"/>
+    <w:bookmarkStart w:id="79" w:name="ref-amplitude-pres"/>
     <w:p>
       <w:pPr>
         <w:pStyle w:val="BodyText"/>
@@ -2729,7 +2833,7 @@
       <w:r>
         <w:t xml:space="preserve"> </w:t>
       </w:r>
-      <w:hyperlink r:id="rId76">
+      <w:hyperlink r:id="rId78">
         <w:r>
           <w:rPr>
             <w:rStyle w:val="Hyperlink"/>
@@ -2741,8 +2845,8 @@
         <w:t xml:space="preserve">.</w:t>
       </w:r>
     </w:p>
-    <w:bookmarkEnd w:id="77"/>
-    <w:bookmarkStart w:id="78" w:name="ref-dha2021"/>
+    <w:bookmarkEnd w:id="79"/>
+    <w:bookmarkStart w:id="80" w:name="ref-dha2021"/>
     <w:p>
       <w:pPr>
         <w:pStyle w:val="BodyText"/>
@@ -2791,8 +2895,8 @@
         <w:t xml:space="preserve">, University of Canterbury, November 23.</w:t>
       </w:r>
     </w:p>
-    <w:bookmarkEnd w:id="78"/>
-    <w:bookmarkStart w:id="79" w:name="Xfde65efb241a072c6d14d0c6c9ce75895d2f8f5"/>
+    <w:bookmarkEnd w:id="80"/>
+    <w:bookmarkStart w:id="81" w:name="Xfde65efb241a072c6d14d0c6c9ce75895d2f8f5"/>
     <w:p>
       <w:pPr>
         <w:pStyle w:val="BodyText"/>
@@ -2850,8 +2954,8 @@
         <w:t xml:space="preserve">, University of Canterbury, September 10.</w:t>
       </w:r>
     </w:p>
-    <w:bookmarkEnd w:id="79"/>
-    <w:bookmarkStart w:id="80" w:name="ref-ucp2020"/>
+    <w:bookmarkEnd w:id="81"/>
+    <w:bookmarkStart w:id="82" w:name="ref-ucp2020"/>
     <w:p>
       <w:pPr>
         <w:pStyle w:val="BodyText"/>
@@ -2888,8 +2992,8 @@
         <w:t xml:space="preserve">, University of Canterbury, October 13.</w:t>
       </w:r>
     </w:p>
-    <w:bookmarkEnd w:id="80"/>
-    <w:bookmarkStart w:id="81" w:name="ref-ucsocio2021-1"/>
+    <w:bookmarkEnd w:id="82"/>
+    <w:bookmarkStart w:id="83" w:name="ref-ucsocio2021-1"/>
     <w:p>
       <w:pPr>
         <w:pStyle w:val="BodyText"/>
@@ -2919,8 +3023,8 @@
         <w:t xml:space="preserve">, University of Canterbury, April 19.</w:t>
       </w:r>
     </w:p>
-    <w:bookmarkEnd w:id="81"/>
-    <w:bookmarkStart w:id="82" w:name="ref-vichy2018"/>
+    <w:bookmarkEnd w:id="83"/>
+    <w:bookmarkStart w:id="84" w:name="ref-vichy2018"/>
     <w:p>
       <w:pPr>
         <w:pStyle w:val="BodyText"/>
@@ -2950,8 +3054,8 @@
         <w:t xml:space="preserve">, Vichy, June 26.</w:t>
       </w:r>
     </w:p>
-    <w:bookmarkEnd w:id="82"/>
-    <w:bookmarkStart w:id="83" w:name="ref-cpc2018"/>
+    <w:bookmarkEnd w:id="84"/>
+    <w:bookmarkStart w:id="85" w:name="ref-cpc2018"/>
     <w:p>
       <w:pPr>
         <w:pStyle w:val="BodyText"/>
@@ -2981,8 +3085,8 @@
         <w:t xml:space="preserve">, St John’s Seminary, Wonersh, January 11.</w:t>
       </w:r>
     </w:p>
-    <w:bookmarkEnd w:id="83"/>
-    <w:bookmarkStart w:id="84" w:name="ref-bshp2017"/>
+    <w:bookmarkEnd w:id="85"/>
+    <w:bookmarkStart w:id="86" w:name="ref-bshp2017"/>
     <w:p>
       <w:pPr>
         <w:pStyle w:val="BodyText"/>
@@ -3012,8 +3116,8 @@
         <w:t xml:space="preserve">, University of Sheffield, April 7.</w:t>
       </w:r>
     </w:p>
-    <w:bookmarkEnd w:id="84"/>
-    <w:bookmarkStart w:id="85" w:name="ref-waikato2016"/>
+    <w:bookmarkEnd w:id="86"/>
+    <w:bookmarkStart w:id="87" w:name="ref-waikato2016"/>
     <w:p>
       <w:pPr>
         <w:pStyle w:val="BodyText"/>
@@ -3043,8 +3147,8 @@
         <w:t xml:space="preserve">, University of Waikato, December 3.</w:t>
       </w:r>
     </w:p>
-    <w:bookmarkEnd w:id="85"/>
-    <w:bookmarkStart w:id="86" w:name="ref-express"/>
+    <w:bookmarkEnd w:id="87"/>
+    <w:bookmarkStart w:id="88" w:name="ref-express"/>
     <w:p>
       <w:pPr>
         <w:pStyle w:val="BodyText"/>
@@ -3074,8 +3178,8 @@
         <w:t xml:space="preserve">, University of Sheffield, August 19.</w:t>
       </w:r>
     </w:p>
-    <w:bookmarkEnd w:id="86"/>
-    <w:bookmarkStart w:id="87" w:name="ref-exacttruth"/>
+    <w:bookmarkEnd w:id="88"/>
+    <w:bookmarkStart w:id="89" w:name="ref-exacttruth"/>
     <w:p>
       <w:pPr>
         <w:pStyle w:val="BodyText"/>
@@ -3105,8 +3209,8 @@
         <w:t xml:space="preserve">, University of Sheffield, June 1.</w:t>
       </w:r>
     </w:p>
-    <w:bookmarkEnd w:id="87"/>
-    <w:bookmarkStart w:id="88" w:name="ref-pragmatistnaturalism"/>
+    <w:bookmarkEnd w:id="89"/>
+    <w:bookmarkStart w:id="90" w:name="ref-pragmatistnaturalism"/>
     <w:p>
       <w:pPr>
         <w:pStyle w:val="BodyText"/>
@@ -3136,8 +3240,8 @@
         <w:t xml:space="preserve">, University of the West of England, Bristol, May 13.</w:t>
       </w:r>
     </w:p>
-    <w:bookmarkEnd w:id="88"/>
-    <w:bookmarkStart w:id="89" w:name="ref-knowhow"/>
+    <w:bookmarkEnd w:id="90"/>
+    <w:bookmarkStart w:id="91" w:name="ref-knowhow"/>
     <w:p>
       <w:pPr>
         <w:pStyle w:val="BodyText"/>
@@ -3167,8 +3271,8 @@
         <w:t xml:space="preserve">, August 13.</w:t>
       </w:r>
     </w:p>
-    <w:bookmarkEnd w:id="89"/>
-    <w:bookmarkStart w:id="90" w:name="ref-quietism2"/>
+    <w:bookmarkEnd w:id="91"/>
+    <w:bookmarkStart w:id="92" w:name="ref-quietism2"/>
     <w:p>
       <w:pPr>
         <w:pStyle w:val="BodyText"/>
@@ -3210,8 +3314,8 @@
         <w:t xml:space="preserve">, University College Dublin, June 9.</w:t>
       </w:r>
     </w:p>
-    <w:bookmarkEnd w:id="90"/>
-    <w:bookmarkStart w:id="91" w:name="ref-quietism1"/>
+    <w:bookmarkEnd w:id="92"/>
+    <w:bookmarkStart w:id="93" w:name="ref-quietism1"/>
     <w:p>
       <w:pPr>
         <w:pStyle w:val="BodyText"/>
@@ -3253,8 +3357,8 @@
         <w:t xml:space="preserve">, University of Hull, May 23.</w:t>
       </w:r>
     </w:p>
-    <w:bookmarkEnd w:id="91"/>
-    <w:bookmarkStart w:id="92" w:name="ref-sellarspeirce"/>
+    <w:bookmarkEnd w:id="93"/>
+    <w:bookmarkStart w:id="94" w:name="ref-sellarspeirce"/>
     <w:p>
       <w:pPr>
         <w:pStyle w:val="BodyText"/>
@@ -3296,8 +3400,8 @@
         <w:t xml:space="preserve">, University of Canterbury, December 4.</w:t>
       </w:r>
     </w:p>
-    <w:bookmarkEnd w:id="92"/>
-    <w:bookmarkStart w:id="93" w:name="ref-price2"/>
+    <w:bookmarkEnd w:id="94"/>
+    <w:bookmarkStart w:id="95" w:name="ref-price2"/>
     <w:p>
       <w:pPr>
         <w:pStyle w:val="BodyText"/>
@@ -3327,8 +3431,8 @@
         <w:t xml:space="preserve">, University of Sheffield, October 15.</w:t>
       </w:r>
     </w:p>
-    <w:bookmarkEnd w:id="93"/>
-    <w:bookmarkStart w:id="94" w:name="ref-habit3"/>
+    <w:bookmarkEnd w:id="95"/>
+    <w:bookmarkStart w:id="96" w:name="ref-habit3"/>
     <w:p>
       <w:pPr>
         <w:pStyle w:val="BodyText"/>
@@ -3370,8 +3474,8 @@
         <w:t xml:space="preserve">international centennial congress, UMass Lowell, July 17.</w:t>
       </w:r>
     </w:p>
-    <w:bookmarkEnd w:id="94"/>
-    <w:bookmarkStart w:id="95" w:name="ref-price1"/>
+    <w:bookmarkEnd w:id="96"/>
+    <w:bookmarkStart w:id="97" w:name="ref-price1"/>
     <w:p>
       <w:pPr>
         <w:pStyle w:val="BodyText"/>
@@ -3401,8 +3505,8 @@
         <w:t xml:space="preserve">, University of Oregon, July 10.</w:t>
       </w:r>
     </w:p>
-    <w:bookmarkEnd w:id="95"/>
-    <w:bookmarkStart w:id="96" w:name="ref-habit2"/>
+    <w:bookmarkEnd w:id="97"/>
+    <w:bookmarkStart w:id="98" w:name="ref-habit2"/>
     <w:p>
       <w:pPr>
         <w:pStyle w:val="BodyText"/>
@@ -3432,8 +3536,8 @@
         <w:t xml:space="preserve">, University of Sheffield, February 12.</w:t>
       </w:r>
     </w:p>
-    <w:bookmarkEnd w:id="96"/>
-    <w:bookmarkStart w:id="97" w:name="ref-cosmology"/>
+    <w:bookmarkEnd w:id="98"/>
+    <w:bookmarkStart w:id="99" w:name="ref-cosmology"/>
     <w:p>
       <w:pPr>
         <w:pStyle w:val="BodyText"/>
@@ -3463,8 +3567,8 @@
         <w:t xml:space="preserve">, University of Sheffield, October 14.</w:t>
       </w:r>
     </w:p>
-    <w:bookmarkEnd w:id="97"/>
-    <w:bookmarkStart w:id="98" w:name="ref-habit1"/>
+    <w:bookmarkEnd w:id="99"/>
+    <w:bookmarkStart w:id="100" w:name="ref-habit1"/>
     <w:p>
       <w:pPr>
         <w:pStyle w:val="BodyText"/>
@@ -3494,8 +3598,8 @@
         <w:t xml:space="preserve">, Victoria University of Wellington, December 6.</w:t>
       </w:r>
     </w:p>
-    <w:bookmarkEnd w:id="98"/>
-    <w:bookmarkStart w:id="99" w:name="ref-formalism"/>
+    <w:bookmarkEnd w:id="100"/>
+    <w:bookmarkStart w:id="101" w:name="ref-formalism"/>
     <w:p>
       <w:pPr>
         <w:pStyle w:val="BodyText"/>
@@ -3525,10 +3629,10 @@
         <w:t xml:space="preserve">, Hokitika, New Zealand.</w:t>
       </w:r>
     </w:p>
-    <w:bookmarkEnd w:id="99"/>
-    <w:bookmarkEnd w:id="100"/>
     <w:bookmarkEnd w:id="101"/>
-    <w:bookmarkStart w:id="107" w:name="other-outputs"/>
+    <w:bookmarkEnd w:id="102"/>
+    <w:bookmarkEnd w:id="103"/>
+    <w:bookmarkStart w:id="109" w:name="other-outputs"/>
     <w:p>
       <w:pPr>
         <w:pStyle w:val="Heading2"/>
@@ -3537,8 +3641,8 @@
         <w:t xml:space="preserve">Other Outputs</w:t>
       </w:r>
     </w:p>
-    <w:bookmarkStart w:id="106" w:name="refs-other"/>
-    <w:bookmarkStart w:id="103" w:name="ref-wilsonblackNZILBBStatsOpen2025"/>
+    <w:bookmarkStart w:id="108" w:name="refs-other"/>
+    <w:bookmarkStart w:id="105" w:name="ref-wilsonblackNZILBBStatsOpen2025"/>
     <w:p>
       <w:pPr>
         <w:pStyle w:val="FirstParagraph"/>
@@ -3638,7 +3742,7 @@
       <w:r>
         <w:t xml:space="preserve">. doi:</w:t>
       </w:r>
-      <w:hyperlink r:id="rId102">
+      <w:hyperlink r:id="rId104">
         <w:r>
           <w:rPr>
             <w:rStyle w:val="Hyperlink"/>
@@ -3650,8 +3754,8 @@
         <w:t xml:space="preserve">.</w:t>
       </w:r>
     </w:p>
-    <w:bookmarkEnd w:id="103"/>
-    <w:bookmarkStart w:id="105" w:name="X17d5ab693d9aed3efc5f87f7e4e8ceb11216226"/>
+    <w:bookmarkEnd w:id="105"/>
+    <w:bookmarkStart w:id="107" w:name="X17d5ab693d9aed3efc5f87f7e4e8ceb11216226"/>
     <w:p>
       <w:pPr>
         <w:pStyle w:val="BodyText"/>
@@ -3699,7 +3803,7 @@
       <w:r>
         <w:t xml:space="preserve">, October. doi:</w:t>
       </w:r>
-      <w:hyperlink r:id="rId104">
+      <w:hyperlink r:id="rId106">
         <w:r>
           <w:rPr>
             <w:rStyle w:val="Hyperlink"/>
@@ -3711,10 +3815,10 @@
         <w:t xml:space="preserve">.</w:t>
       </w:r>
     </w:p>
-    <w:bookmarkEnd w:id="105"/>
-    <w:bookmarkEnd w:id="106"/>
     <w:bookmarkEnd w:id="107"/>
-    <w:bookmarkStart w:id="108" w:name="scholarships-and-awards"/>
+    <w:bookmarkEnd w:id="108"/>
+    <w:bookmarkEnd w:id="109"/>
+    <w:bookmarkStart w:id="110" w:name="scholarships-and-awards"/>
     <w:p>
       <w:pPr>
         <w:pStyle w:val="Heading2"/>
@@ -3787,7 +3891,7 @@
         <w:t xml:space="preserve">2009 | Mathematics Department Summer Research Scholarship | University of Canterbury</w:t>
       </w:r>
     </w:p>
-    <w:bookmarkEnd w:id="108"/>
+    <w:bookmarkEnd w:id="110"/>
     <w:sectPr>
       <w:pgSz w:h="15840" w:w="12240"/>
       <w:pgMar w:bottom="1440" w:footer="720" w:gutter="0" w:header="720" w:left="1440" w:right="1440" w:top="1440"/>

</xml_diff>

<commit_message>
Add draft nzls slides.
</commit_message>
<xml_diff>
--- a/_site/cv/cv.docx
+++ b/_site/cv/cv.docx
@@ -105,14 +105,6 @@
         <w:pStyle w:val="FirstParagraph"/>
       </w:pPr>
       <w:r>
-        <w:t xml:space="preserve">In progress | Diploma in Languages | Te Reo Māori | University of Canterbury</w:t>
-      </w:r>
-    </w:p>
-    <w:p>
-      <w:pPr>
-        <w:pStyle w:val="BodyText"/>
-      </w:pPr>
-      <w:r>
         <w:t xml:space="preserve">2021 | Master of Applied Data Science (with Distinction) | Data Science | University of Canterbury</w:t>
       </w:r>
     </w:p>
@@ -157,7 +149,7 @@
       </w:r>
     </w:p>
     <w:bookmarkEnd w:id="24"/>
-    <w:bookmarkStart w:id="50" w:name="publications"/>
+    <w:bookmarkStart w:id="52" w:name="publications"/>
     <w:p>
       <w:pPr>
         <w:pStyle w:val="Heading2"/>
@@ -166,7 +158,7 @@
         <w:t xml:space="preserve">Publications</w:t>
       </w:r>
     </w:p>
-    <w:bookmarkStart w:id="49" w:name="refs-pub"/>
+    <w:bookmarkStart w:id="51" w:name="refs-pub"/>
     <w:bookmarkStart w:id="26" w:name="ref-hurringHowStableAre2025"/>
     <w:p>
       <w:pPr>
@@ -243,7 +235,7 @@
       </w:r>
     </w:p>
     <w:bookmarkEnd w:id="26"/>
-    <w:bookmarkStart w:id="28" w:name="X29acdd54cc7e973ba1e2b9f7bd66a177840b33c"/>
+    <w:bookmarkStart w:id="28" w:name="X0de8222cc7537376974e88effeeb06f57514f7b"/>
     <w:p>
       <w:pPr>
         <w:pStyle w:val="BodyText"/>
@@ -273,6 +265,145 @@
           <w:b/>
           <w:bCs/>
         </w:rPr>
+        <w:t xml:space="preserve">Joshua.</w:t>
+      </w:r>
+      <w:r>
+        <w:t xml:space="preserve"> </w:t>
+      </w:r>
+      <w:r>
+        <w:t xml:space="preserve">2025.</w:t>
+      </w:r>
+      <w:r>
+        <w:t xml:space="preserve"> </w:t>
+      </w:r>
+      <w:r>
+        <w:t xml:space="preserve">“Peirce on</w:t>
+      </w:r>
+      <w:r>
+        <w:t xml:space="preserve"> </w:t>
+      </w:r>
+      <w:r>
+        <w:t xml:space="preserve">Inference</w:t>
+      </w:r>
+      <w:r>
+        <w:t xml:space="preserve">:</w:t>
+      </w:r>
+      <w:r>
+        <w:t xml:space="preserve"> </w:t>
+      </w:r>
+      <w:r>
+        <w:t xml:space="preserve">Validity</w:t>
+      </w:r>
+      <w:r>
+        <w:t xml:space="preserve">,</w:t>
+      </w:r>
+      <w:r>
+        <w:t xml:space="preserve"> </w:t>
+      </w:r>
+      <w:r>
+        <w:t xml:space="preserve">Strength</w:t>
+      </w:r>
+      <w:r>
+        <w:t xml:space="preserve">, and the</w:t>
+      </w:r>
+      <w:r>
+        <w:t xml:space="preserve"> </w:t>
+      </w:r>
+      <w:r>
+        <w:t xml:space="preserve">Community</w:t>
+      </w:r>
+      <w:r>
+        <w:t xml:space="preserve"> </w:t>
+      </w:r>
+      <w:r>
+        <w:t xml:space="preserve">of</w:t>
+      </w:r>
+      <w:r>
+        <w:t xml:space="preserve"> </w:t>
+      </w:r>
+      <w:r>
+        <w:t xml:space="preserve">Inquirers</w:t>
+      </w:r>
+      <w:r>
+        <w:t xml:space="preserve"> </w:t>
+      </w:r>
+      <w:r>
+        <w:t xml:space="preserve">by</w:t>
+      </w:r>
+      <w:r>
+        <w:t xml:space="preserve"> </w:t>
+      </w:r>
+      <w:r>
+        <w:t xml:space="preserve">Richard Kenneth Atkins</w:t>
+      </w:r>
+      <w:r>
+        <w:t xml:space="preserve"> </w:t>
+      </w:r>
+      <w:r>
+        <w:t xml:space="preserve">(Review).”</w:t>
+      </w:r>
+      <w:r>
+        <w:t xml:space="preserve"> </w:t>
+      </w:r>
+      <w:r>
+        <w:rPr>
+          <w:i/>
+          <w:iCs/>
+        </w:rPr>
+        <w:t xml:space="preserve">Journal of the History of Philosophy</w:t>
+      </w:r>
+      <w:r>
+        <w:t xml:space="preserve"> </w:t>
+      </w:r>
+      <w:r>
+        <w:t xml:space="preserve">63 (4). Johns Hopkins University Press: 659–60.</w:t>
+      </w:r>
+      <w:r>
+        <w:t xml:space="preserve"> </w:t>
+      </w:r>
+      <w:hyperlink r:id="rId27">
+        <w:r>
+          <w:rPr>
+            <w:rStyle w:val="Hyperlink"/>
+          </w:rPr>
+          <w:t xml:space="preserve">https://muse.jhu.edu/pub/1/article/971110</w:t>
+        </w:r>
+      </w:hyperlink>
+      <w:r>
+        <w:t xml:space="preserve">.</w:t>
+      </w:r>
+    </w:p>
+    <w:bookmarkEnd w:id="28"/>
+    <w:bookmarkStart w:id="30" w:name="X29acdd54cc7e973ba1e2b9f7bd66a177840b33c"/>
+    <w:p>
+      <w:pPr>
+        <w:pStyle w:val="BodyText"/>
+      </w:pPr>
+      <w:r>
+        <w:rPr>
+          <w:b/>
+          <w:bCs/>
+        </w:rPr>
+        <w:t xml:space="preserve">Wilson</w:t>
+      </w:r>
+      <w:r>
+        <w:t xml:space="preserve"> </w:t>
+      </w:r>
+      <w:r>
+        <w:rPr>
+          <w:b/>
+          <w:bCs/>
+        </w:rPr>
+        <w:t xml:space="preserve">Black,</w:t>
+      </w:r>
+      <w:r>
+        <w:t xml:space="preserve"> </w:t>
+      </w:r>
+      <w:r>
+        <w:rPr>
+          <w:b/>
+          <w:bCs/>
+        </w:rPr>
         <w:t xml:space="preserve">Joshua,</w:t>
       </w:r>
       <w:r>
@@ -305,7 +436,7 @@
       <w:r>
         <w:t xml:space="preserve"> </w:t>
       </w:r>
-      <w:hyperlink r:id="rId27">
+      <w:hyperlink r:id="rId29">
         <w:r>
           <w:rPr>
             <w:rStyle w:val="Hyperlink"/>
@@ -317,8 +448,8 @@
         <w:t xml:space="preserve">.</w:t>
       </w:r>
     </w:p>
-    <w:bookmarkEnd w:id="28"/>
-    <w:bookmarkStart w:id="30" w:name="ref-maclaganPronunciationWordMaori2024"/>
+    <w:bookmarkEnd w:id="30"/>
+    <w:bookmarkStart w:id="32" w:name="ref-maclaganPronunciationWordMaori2024"/>
     <w:p>
       <w:pPr>
         <w:pStyle w:val="BodyText"/>
@@ -402,7 +533,7 @@
       <w:r>
         <w:t xml:space="preserve"> </w:t>
       </w:r>
-      <w:hyperlink r:id="rId29">
+      <w:hyperlink r:id="rId31">
         <w:r>
           <w:rPr>
             <w:rStyle w:val="Hyperlink"/>
@@ -414,8 +545,8 @@
         <w:t xml:space="preserve">.</w:t>
       </w:r>
     </w:p>
-    <w:bookmarkEnd w:id="30"/>
-    <w:bookmarkStart w:id="32" w:name="ref-Wilson_Black_2023"/>
+    <w:bookmarkEnd w:id="32"/>
+    <w:bookmarkStart w:id="34" w:name="ref-Wilson_Black_2023"/>
     <w:p>
       <w:pPr>
         <w:pStyle w:val="BodyText"/>
@@ -475,7 +606,7 @@
       <w:r>
         <w:t xml:space="preserve">9 (1). Walter de Gruyter GmbH: 173–89. doi:</w:t>
       </w:r>
-      <w:hyperlink r:id="rId31">
+      <w:hyperlink r:id="rId33">
         <w:r>
           <w:rPr>
             <w:rStyle w:val="Hyperlink"/>
@@ -487,8 +618,8 @@
         <w:t xml:space="preserve">.</w:t>
       </w:r>
     </w:p>
-    <w:bookmarkEnd w:id="32"/>
-    <w:bookmarkStart w:id="34" w:name="ref-fromontMaximizingAccuracyForced2023a"/>
+    <w:bookmarkEnd w:id="34"/>
+    <w:bookmarkStart w:id="36" w:name="ref-fromontMaximizingAccuracyForced2023a"/>
     <w:p>
       <w:pPr>
         <w:pStyle w:val="BodyText"/>
@@ -554,7 +685,7 @@
       <w:r>
         <w:t xml:space="preserve">3 (1). doi:</w:t>
       </w:r>
-      <w:hyperlink r:id="rId33">
+      <w:hyperlink r:id="rId35">
         <w:r>
           <w:rPr>
             <w:rStyle w:val="Hyperlink"/>
@@ -566,8 +697,8 @@
         <w:t xml:space="preserve">.</w:t>
       </w:r>
     </w:p>
-    <w:bookmarkEnd w:id="34"/>
-    <w:bookmarkStart w:id="36" w:name="Xbad568822c389b1a95ed4465cfeb0e8e55be403"/>
+    <w:bookmarkEnd w:id="36"/>
+    <w:bookmarkStart w:id="38" w:name="Xbad568822c389b1a95ed4465cfeb0e8e55be403"/>
     <w:p>
       <w:pPr>
         <w:pStyle w:val="BodyText"/>
@@ -737,7 +868,7 @@
       <w:r>
         <w:t xml:space="preserve">, edited by Robert Talisse, Paniel Reyes Cárdenas, and Daniel Herbert. Routledge. doi:</w:t>
       </w:r>
-      <w:hyperlink r:id="rId35">
+      <w:hyperlink r:id="rId37">
         <w:r>
           <w:rPr>
             <w:rStyle w:val="Hyperlink"/>
@@ -749,8 +880,8 @@
         <w:t xml:space="preserve">.</w:t>
       </w:r>
     </w:p>
-    <w:bookmarkEnd w:id="36"/>
-    <w:bookmarkStart w:id="38" w:name="X69c15fe9ad089d036b56540472350eabf8b0b4c"/>
+    <w:bookmarkEnd w:id="38"/>
+    <w:bookmarkStart w:id="40" w:name="X69c15fe9ad089d036b56540472350eabf8b0b4c"/>
     <w:p>
       <w:pPr>
         <w:pStyle w:val="BodyText"/>
@@ -780,7 +911,7 @@
       <w:r>
         <w:t xml:space="preserve">38 (2). Oxford University Press (OUP): 779–97. doi:</w:t>
       </w:r>
-      <w:hyperlink r:id="rId37">
+      <w:hyperlink r:id="rId39">
         <w:r>
           <w:rPr>
             <w:rStyle w:val="Hyperlink"/>
@@ -792,8 +923,8 @@
         <w:t xml:space="preserve">.</w:t>
       </w:r>
     </w:p>
-    <w:bookmarkEnd w:id="38"/>
-    <w:bookmarkStart w:id="40" w:name="ref-Wilson_Black_2022"/>
+    <w:bookmarkEnd w:id="40"/>
+    <w:bookmarkStart w:id="42" w:name="ref-Wilson_Black_2022"/>
     <w:p>
       <w:pPr>
         <w:pStyle w:val="BodyText"/>
@@ -853,7 +984,7 @@
       <w:r>
         <w:t xml:space="preserve">17 (1). Wiley. doi:</w:t>
       </w:r>
-      <w:hyperlink r:id="rId39">
+      <w:hyperlink r:id="rId41">
         <w:r>
           <w:rPr>
             <w:rStyle w:val="Hyperlink"/>
@@ -865,8 +996,8 @@
         <w:t xml:space="preserve">.</w:t>
       </w:r>
     </w:p>
-    <w:bookmarkEnd w:id="40"/>
-    <w:bookmarkStart w:id="42" w:name="ref-leggWhatIntelligencePeircean2022"/>
+    <w:bookmarkEnd w:id="42"/>
+    <w:bookmarkStart w:id="44" w:name="ref-leggWhatIntelligencePeircean2022"/>
     <w:p>
       <w:pPr>
         <w:pStyle w:val="BodyText"/>
@@ -948,7 +1079,7 @@
       <w:r>
         <w:t xml:space="preserve">87 (5). Dordrecht: Springer Netherlands: 2265–84. doi:</w:t>
       </w:r>
-      <w:hyperlink r:id="rId41">
+      <w:hyperlink r:id="rId43">
         <w:r>
           <w:rPr>
             <w:rStyle w:val="Hyperlink"/>
@@ -960,8 +1091,8 @@
         <w:t xml:space="preserve">.</w:t>
       </w:r>
     </w:p>
-    <w:bookmarkEnd w:id="42"/>
-    <w:bookmarkStart w:id="44" w:name="ref-blackPeirceConceptionMetaphysics2017"/>
+    <w:bookmarkEnd w:id="44"/>
+    <w:bookmarkStart w:id="46" w:name="ref-blackPeirceConceptionMetaphysics2017"/>
     <w:p>
       <w:pPr>
         <w:pStyle w:val="BodyText"/>
@@ -1021,7 +1152,7 @@
       <w:r>
         <w:t xml:space="preserve"> </w:t>
       </w:r>
-      <w:hyperlink r:id="rId43">
+      <w:hyperlink r:id="rId45">
         <w:r>
           <w:rPr>
             <w:rStyle w:val="Hyperlink"/>
@@ -1033,8 +1164,8 @@
         <w:t xml:space="preserve">.</w:t>
       </w:r>
     </w:p>
-    <w:bookmarkEnd w:id="44"/>
-    <w:bookmarkStart w:id="46" w:name="ref-Black2016-BLAP-27"/>
+    <w:bookmarkEnd w:id="46"/>
+    <w:bookmarkStart w:id="48" w:name="ref-Black2016-BLAP-27"/>
     <w:p>
       <w:pPr>
         <w:pStyle w:val="BodyText"/>
@@ -1071,7 +1202,7 @@
       <w:r>
         <w:t xml:space="preserve">24 (6). Routledge: 1223–27. doi:</w:t>
       </w:r>
-      <w:hyperlink r:id="rId45">
+      <w:hyperlink r:id="rId47">
         <w:r>
           <w:rPr>
             <w:rStyle w:val="Hyperlink"/>
@@ -1083,8 +1214,8 @@
         <w:t xml:space="preserve">.</w:t>
       </w:r>
     </w:p>
-    <w:bookmarkEnd w:id="46"/>
-    <w:bookmarkStart w:id="48" w:name="ref-blackPeirceHabitPractice2013"/>
+    <w:bookmarkEnd w:id="48"/>
+    <w:bookmarkStart w:id="50" w:name="ref-blackPeirceHabitPractice2013"/>
     <w:p>
       <w:pPr>
         <w:pStyle w:val="BodyText"/>
@@ -1189,7 +1320,7 @@
       <w:r>
         <w:t xml:space="preserve"> </w:t>
       </w:r>
-      <w:hyperlink r:id="rId47">
+      <w:hyperlink r:id="rId49">
         <w:r>
           <w:rPr>
             <w:rStyle w:val="Hyperlink"/>
@@ -1201,10 +1332,10 @@
         <w:t xml:space="preserve">.</w:t>
       </w:r>
     </w:p>
-    <w:bookmarkEnd w:id="48"/>
-    <w:bookmarkEnd w:id="49"/>
     <w:bookmarkEnd w:id="50"/>
-    <w:bookmarkStart w:id="103" w:name="presentations"/>
+    <w:bookmarkEnd w:id="51"/>
+    <w:bookmarkEnd w:id="52"/>
+    <w:bookmarkStart w:id="105" w:name="presentations"/>
     <w:p>
       <w:pPr>
         <w:pStyle w:val="Heading2"/>
@@ -1213,8 +1344,8 @@
         <w:t xml:space="preserve">Presentations</w:t>
       </w:r>
     </w:p>
-    <w:bookmarkStart w:id="102" w:name="refs-pres"/>
-    <w:bookmarkStart w:id="51" w:name="ref-sheardComparingPerceptionNew2024"/>
+    <w:bookmarkStart w:id="104" w:name="refs-pres"/>
+    <w:bookmarkStart w:id="53" w:name="ref-sheardComparingPerceptionNew2024"/>
     <w:p>
       <w:pPr>
         <w:pStyle w:val="FirstParagraph"/>
@@ -1295,8 +1426,8 @@
         <w:t xml:space="preserve">2024, University of Canterbury, December 9.</w:t>
       </w:r>
     </w:p>
-    <w:bookmarkEnd w:id="51"/>
-    <w:bookmarkStart w:id="53" w:name="ref-wilsonblackNzilbbvowelsNewTool2024"/>
+    <w:bookmarkEnd w:id="53"/>
+    <w:bookmarkStart w:id="55" w:name="ref-wilsonblackNzilbbvowelsNewTool2024"/>
     <w:p>
       <w:pPr>
         <w:pStyle w:val="BodyText"/>
@@ -1373,7 +1504,7 @@
       <w:r>
         <w:t xml:space="preserve"> </w:t>
       </w:r>
-      <w:hyperlink r:id="rId52">
+      <w:hyperlink r:id="rId54">
         <w:r>
           <w:rPr>
             <w:rStyle w:val="Hyperlink"/>
@@ -1385,8 +1516,8 @@
         <w:t xml:space="preserve">.</w:t>
       </w:r>
     </w:p>
-    <w:bookmarkEnd w:id="53"/>
-    <w:bookmarkStart w:id="54" w:name="ref-wilsonblackPCAVocalicCovariation2024"/>
+    <w:bookmarkEnd w:id="55"/>
+    <w:bookmarkStart w:id="56" w:name="ref-wilsonblackPCAVocalicCovariation2024"/>
     <w:p>
       <w:pPr>
         <w:pStyle w:val="BodyText"/>
@@ -1485,8 +1616,8 @@
         <w:t xml:space="preserve">, Australian National University, November 21.</w:t>
       </w:r>
     </w:p>
-    <w:bookmarkEnd w:id="54"/>
-    <w:bookmarkStart w:id="56" w:name="X1d618fcd4214560a60b820b87ccfe7ec510d93b"/>
+    <w:bookmarkEnd w:id="56"/>
+    <w:bookmarkStart w:id="58" w:name="X1d618fcd4214560a60b820b87ccfe7ec510d93b"/>
     <w:p>
       <w:pPr>
         <w:pStyle w:val="BodyText"/>
@@ -1578,7 +1709,7 @@
       <w:r>
         <w:t xml:space="preserve"> </w:t>
       </w:r>
-      <w:hyperlink r:id="rId55">
+      <w:hyperlink r:id="rId57">
         <w:r>
           <w:rPr>
             <w:rStyle w:val="Hyperlink"/>
@@ -1590,8 +1721,8 @@
         <w:t xml:space="preserve">.</w:t>
       </w:r>
     </w:p>
-    <w:bookmarkEnd w:id="56"/>
-    <w:bookmarkStart w:id="57" w:name="ref-sheardCovaryingNewZealand2024"/>
+    <w:bookmarkEnd w:id="58"/>
+    <w:bookmarkStart w:id="59" w:name="ref-sheardCovaryingNewZealand2024"/>
     <w:p>
       <w:pPr>
         <w:pStyle w:val="BodyText"/>
@@ -1681,8 +1812,8 @@
         <w:t xml:space="preserve">, Hanyang University, June 29.</w:t>
       </w:r>
     </w:p>
-    <w:bookmarkEnd w:id="57"/>
-    <w:bookmarkStart w:id="59" w:name="X4f287bbac3b1fbdb6f8815bafb43cf27984110b"/>
+    <w:bookmarkEnd w:id="59"/>
+    <w:bookmarkStart w:id="61" w:name="X4f287bbac3b1fbdb6f8815bafb43cf27984110b"/>
     <w:p>
       <w:pPr>
         <w:pStyle w:val="BodyText"/>
@@ -1744,7 +1875,7 @@
       <w:r>
         <w:t xml:space="preserve"> </w:t>
       </w:r>
-      <w:hyperlink r:id="rId58">
+      <w:hyperlink r:id="rId60">
         <w:r>
           <w:rPr>
             <w:rStyle w:val="Hyperlink"/>
@@ -1756,8 +1887,8 @@
         <w:t xml:space="preserve">.</w:t>
       </w:r>
     </w:p>
-    <w:bookmarkEnd w:id="59"/>
-    <w:bookmarkStart w:id="61" w:name="ref-csp"/>
+    <w:bookmarkEnd w:id="61"/>
+    <w:bookmarkStart w:id="63" w:name="ref-csp"/>
     <w:p>
       <w:pPr>
         <w:pStyle w:val="BodyText"/>
@@ -1840,7 +1971,7 @@
       <w:r>
         <w:t xml:space="preserve"> </w:t>
       </w:r>
-      <w:hyperlink r:id="rId60">
+      <w:hyperlink r:id="rId62">
         <w:r>
           <w:rPr>
             <w:rStyle w:val="Hyperlink"/>
@@ -1852,8 +1983,8 @@
         <w:t xml:space="preserve">.</w:t>
       </w:r>
     </w:p>
-    <w:bookmarkEnd w:id="61"/>
-    <w:bookmarkStart w:id="63" w:name="ref-wilsonblackPhilosophy19thCentury2023"/>
+    <w:bookmarkEnd w:id="63"/>
+    <w:bookmarkStart w:id="65" w:name="ref-wilsonblackPhilosophy19thCentury2023"/>
     <w:p>
       <w:pPr>
         <w:pStyle w:val="BodyText"/>
@@ -1927,7 +2058,7 @@
       <w:r>
         <w:t xml:space="preserve"> </w:t>
       </w:r>
-      <w:hyperlink r:id="rId62">
+      <w:hyperlink r:id="rId64">
         <w:r>
           <w:rPr>
             <w:rStyle w:val="Hyperlink"/>
@@ -1939,8 +2070,8 @@
         <w:t xml:space="preserve">.</w:t>
       </w:r>
     </w:p>
-    <w:bookmarkEnd w:id="63"/>
-    <w:bookmarkStart w:id="65" w:name="Xcf376ac1776d5aafe27ffcea51e7a59b799ea07"/>
+    <w:bookmarkEnd w:id="65"/>
+    <w:bookmarkStart w:id="67" w:name="Xcf376ac1776d5aafe27ffcea51e7a59b799ea07"/>
     <w:p>
       <w:pPr>
         <w:pStyle w:val="BodyText"/>
@@ -1993,7 +2124,7 @@
       <w:r>
         <w:t xml:space="preserve"> </w:t>
       </w:r>
-      <w:hyperlink r:id="rId64">
+      <w:hyperlink r:id="rId66">
         <w:r>
           <w:rPr>
             <w:rStyle w:val="Hyperlink"/>
@@ -2005,8 +2136,8 @@
         <w:t xml:space="preserve">.</w:t>
       </w:r>
     </w:p>
-    <w:bookmarkEnd w:id="65"/>
-    <w:bookmarkStart w:id="66" w:name="ref-wilsonblackEarlyAcquisitionNew2023"/>
+    <w:bookmarkEnd w:id="67"/>
+    <w:bookmarkStart w:id="68" w:name="ref-wilsonblackEarlyAcquisitionNew2023"/>
     <w:p>
       <w:pPr>
         <w:pStyle w:val="BodyText"/>
@@ -2090,8 +2221,8 @@
         <w:t xml:space="preserve">, University of Auckland, November 30.</w:t>
       </w:r>
     </w:p>
-    <w:bookmarkEnd w:id="66"/>
-    <w:bookmarkStart w:id="68" w:name="Xf75268b32a3c8e136b56f36d27d9a2cefbc407e"/>
+    <w:bookmarkEnd w:id="68"/>
+    <w:bookmarkStart w:id="70" w:name="Xf75268b32a3c8e136b56f36d27d9a2cefbc407e"/>
     <w:p>
       <w:pPr>
         <w:pStyle w:val="BodyText"/>
@@ -2123,7 +2254,7 @@
       <w:r>
         <w:t xml:space="preserve"> </w:t>
       </w:r>
-      <w:hyperlink r:id="rId67">
+      <w:hyperlink r:id="rId69">
         <w:r>
           <w:rPr>
             <w:rStyle w:val="Hyperlink"/>
@@ -2135,8 +2266,8 @@
         <w:t xml:space="preserve">.</w:t>
       </w:r>
     </w:p>
-    <w:bookmarkEnd w:id="68"/>
-    <w:bookmarkStart w:id="69" w:name="Xa01cfb479560f22d852adc7a584ab5636351479"/>
+    <w:bookmarkEnd w:id="70"/>
+    <w:bookmarkStart w:id="71" w:name="Xa01cfb479560f22d852adc7a584ab5636351479"/>
     <w:p>
       <w:pPr>
         <w:pStyle w:val="BodyText"/>
@@ -2211,8 +2342,8 @@
         <w:t xml:space="preserve">, University of Auckland, November 29.</w:t>
       </w:r>
     </w:p>
-    <w:bookmarkEnd w:id="69"/>
-    <w:bookmarkStart w:id="70" w:name="ref-sheardChangeLifespanCovarying2023b"/>
+    <w:bookmarkEnd w:id="71"/>
+    <w:bookmarkStart w:id="72" w:name="ref-sheardChangeLifespanCovarying2023b"/>
     <w:p>
       <w:pPr>
         <w:pStyle w:val="BodyText"/>
@@ -2290,8 +2421,8 @@
         <w:t xml:space="preserve">, University of Sydney, November.</w:t>
       </w:r>
     </w:p>
-    <w:bookmarkEnd w:id="70"/>
-    <w:bookmarkStart w:id="71" w:name="X35fe791bde2b24538a71000ea7a80b48c78f998"/>
+    <w:bookmarkEnd w:id="72"/>
+    <w:bookmarkStart w:id="73" w:name="X35fe791bde2b24538a71000ea7a80b48c78f998"/>
     <w:p>
       <w:pPr>
         <w:pStyle w:val="BodyText"/>
@@ -2390,8 +2521,8 @@
         <w:t xml:space="preserve">, University of Pennsylvania, February 17.</w:t>
       </w:r>
     </w:p>
-    <w:bookmarkEnd w:id="71"/>
-    <w:bookmarkStart w:id="72" w:name="ref-pca-workshop-zas"/>
+    <w:bookmarkEnd w:id="73"/>
+    <w:bookmarkStart w:id="74" w:name="ref-pca-workshop-zas"/>
     <w:p>
       <w:pPr>
         <w:pStyle w:val="BodyText"/>
@@ -2457,8 +2588,8 @@
         <w:t xml:space="preserve">, Leibniz-Zentrum Allgemeine Sprachwissenschaft, Berlin, December.</w:t>
       </w:r>
     </w:p>
-    <w:bookmarkEnd w:id="72"/>
-    <w:bookmarkStart w:id="74" w:name="ref-topical-pres"/>
+    <w:bookmarkEnd w:id="74"/>
+    <w:bookmarkStart w:id="76" w:name="ref-topical-pres"/>
     <w:p>
       <w:pPr>
         <w:pStyle w:val="BodyText"/>
@@ -2532,7 +2663,7 @@
       <w:r>
         <w:t xml:space="preserve"> </w:t>
       </w:r>
-      <w:hyperlink r:id="rId73">
+      <w:hyperlink r:id="rId75">
         <w:r>
           <w:rPr>
             <w:rStyle w:val="Hyperlink"/>
@@ -2544,8 +2675,8 @@
         <w:t xml:space="preserve">.</w:t>
       </w:r>
     </w:p>
-    <w:bookmarkEnd w:id="74"/>
-    <w:bookmarkStart w:id="76" w:name="ref-pca-workshop-nzilbb"/>
+    <w:bookmarkEnd w:id="76"/>
+    <w:bookmarkStart w:id="78" w:name="ref-pca-workshop-nzilbb"/>
     <w:p>
       <w:pPr>
         <w:pStyle w:val="BodyText"/>
@@ -2616,7 +2747,7 @@
       <w:r>
         <w:t xml:space="preserve"> </w:t>
       </w:r>
-      <w:hyperlink r:id="rId75">
+      <w:hyperlink r:id="rId77">
         <w:r>
           <w:rPr>
             <w:rStyle w:val="Hyperlink"/>
@@ -2628,8 +2759,8 @@
         <w:t xml:space="preserve">.</w:t>
       </w:r>
     </w:p>
-    <w:bookmarkEnd w:id="76"/>
-    <w:bookmarkStart w:id="77" w:name="ref-htk-pres"/>
+    <w:bookmarkEnd w:id="78"/>
+    <w:bookmarkStart w:id="79" w:name="ref-htk-pres"/>
     <w:p>
       <w:pPr>
         <w:pStyle w:val="BodyText"/>
@@ -2737,8 +2868,8 @@
         <w:t xml:space="preserve">, Griffith University, May.</w:t>
       </w:r>
     </w:p>
-    <w:bookmarkEnd w:id="77"/>
-    <w:bookmarkStart w:id="79" w:name="ref-amplitude-pres"/>
+    <w:bookmarkEnd w:id="79"/>
+    <w:bookmarkStart w:id="81" w:name="ref-amplitude-pres"/>
     <w:p>
       <w:pPr>
         <w:pStyle w:val="BodyText"/>
@@ -2833,7 +2964,7 @@
       <w:r>
         <w:t xml:space="preserve"> </w:t>
       </w:r>
-      <w:hyperlink r:id="rId78">
+      <w:hyperlink r:id="rId80">
         <w:r>
           <w:rPr>
             <w:rStyle w:val="Hyperlink"/>
@@ -2845,8 +2976,8 @@
         <w:t xml:space="preserve">.</w:t>
       </w:r>
     </w:p>
-    <w:bookmarkEnd w:id="79"/>
-    <w:bookmarkStart w:id="80" w:name="ref-dha2021"/>
+    <w:bookmarkEnd w:id="81"/>
+    <w:bookmarkStart w:id="82" w:name="ref-dha2021"/>
     <w:p>
       <w:pPr>
         <w:pStyle w:val="BodyText"/>
@@ -2895,8 +3026,8 @@
         <w:t xml:space="preserve">, University of Canterbury, November 23.</w:t>
       </w:r>
     </w:p>
-    <w:bookmarkEnd w:id="80"/>
-    <w:bookmarkStart w:id="81" w:name="Xfde65efb241a072c6d14d0c6c9ce75895d2f8f5"/>
+    <w:bookmarkEnd w:id="82"/>
+    <w:bookmarkStart w:id="83" w:name="Xfde65efb241a072c6d14d0c6c9ce75895d2f8f5"/>
     <w:p>
       <w:pPr>
         <w:pStyle w:val="BodyText"/>
@@ -2954,8 +3085,8 @@
         <w:t xml:space="preserve">, University of Canterbury, September 10.</w:t>
       </w:r>
     </w:p>
-    <w:bookmarkEnd w:id="81"/>
-    <w:bookmarkStart w:id="82" w:name="ref-ucp2020"/>
+    <w:bookmarkEnd w:id="83"/>
+    <w:bookmarkStart w:id="84" w:name="ref-ucp2020"/>
     <w:p>
       <w:pPr>
         <w:pStyle w:val="BodyText"/>
@@ -2992,8 +3123,8 @@
         <w:t xml:space="preserve">, University of Canterbury, October 13.</w:t>
       </w:r>
     </w:p>
-    <w:bookmarkEnd w:id="82"/>
-    <w:bookmarkStart w:id="83" w:name="ref-ucsocio2021-1"/>
+    <w:bookmarkEnd w:id="84"/>
+    <w:bookmarkStart w:id="85" w:name="ref-ucsocio2021-1"/>
     <w:p>
       <w:pPr>
         <w:pStyle w:val="BodyText"/>
@@ -3023,8 +3154,8 @@
         <w:t xml:space="preserve">, University of Canterbury, April 19.</w:t>
       </w:r>
     </w:p>
-    <w:bookmarkEnd w:id="83"/>
-    <w:bookmarkStart w:id="84" w:name="ref-vichy2018"/>
+    <w:bookmarkEnd w:id="85"/>
+    <w:bookmarkStart w:id="86" w:name="ref-vichy2018"/>
     <w:p>
       <w:pPr>
         <w:pStyle w:val="BodyText"/>
@@ -3054,8 +3185,8 @@
         <w:t xml:space="preserve">, Vichy, June 26.</w:t>
       </w:r>
     </w:p>
-    <w:bookmarkEnd w:id="84"/>
-    <w:bookmarkStart w:id="85" w:name="ref-cpc2018"/>
+    <w:bookmarkEnd w:id="86"/>
+    <w:bookmarkStart w:id="87" w:name="ref-cpc2018"/>
     <w:p>
       <w:pPr>
         <w:pStyle w:val="BodyText"/>
@@ -3085,8 +3216,8 @@
         <w:t xml:space="preserve">, St John’s Seminary, Wonersh, January 11.</w:t>
       </w:r>
     </w:p>
-    <w:bookmarkEnd w:id="85"/>
-    <w:bookmarkStart w:id="86" w:name="ref-bshp2017"/>
+    <w:bookmarkEnd w:id="87"/>
+    <w:bookmarkStart w:id="88" w:name="ref-bshp2017"/>
     <w:p>
       <w:pPr>
         <w:pStyle w:val="BodyText"/>
@@ -3116,8 +3247,8 @@
         <w:t xml:space="preserve">, University of Sheffield, April 7.</w:t>
       </w:r>
     </w:p>
-    <w:bookmarkEnd w:id="86"/>
-    <w:bookmarkStart w:id="87" w:name="ref-waikato2016"/>
+    <w:bookmarkEnd w:id="88"/>
+    <w:bookmarkStart w:id="89" w:name="ref-waikato2016"/>
     <w:p>
       <w:pPr>
         <w:pStyle w:val="BodyText"/>
@@ -3147,8 +3278,8 @@
         <w:t xml:space="preserve">, University of Waikato, December 3.</w:t>
       </w:r>
     </w:p>
-    <w:bookmarkEnd w:id="87"/>
-    <w:bookmarkStart w:id="88" w:name="ref-express"/>
+    <w:bookmarkEnd w:id="89"/>
+    <w:bookmarkStart w:id="90" w:name="ref-express"/>
     <w:p>
       <w:pPr>
         <w:pStyle w:val="BodyText"/>
@@ -3178,8 +3309,8 @@
         <w:t xml:space="preserve">, University of Sheffield, August 19.</w:t>
       </w:r>
     </w:p>
-    <w:bookmarkEnd w:id="88"/>
-    <w:bookmarkStart w:id="89" w:name="ref-exacttruth"/>
+    <w:bookmarkEnd w:id="90"/>
+    <w:bookmarkStart w:id="91" w:name="ref-exacttruth"/>
     <w:p>
       <w:pPr>
         <w:pStyle w:val="BodyText"/>
@@ -3209,8 +3340,8 @@
         <w:t xml:space="preserve">, University of Sheffield, June 1.</w:t>
       </w:r>
     </w:p>
-    <w:bookmarkEnd w:id="89"/>
-    <w:bookmarkStart w:id="90" w:name="ref-pragmatistnaturalism"/>
+    <w:bookmarkEnd w:id="91"/>
+    <w:bookmarkStart w:id="92" w:name="ref-pragmatistnaturalism"/>
     <w:p>
       <w:pPr>
         <w:pStyle w:val="BodyText"/>
@@ -3240,8 +3371,8 @@
         <w:t xml:space="preserve">, University of the West of England, Bristol, May 13.</w:t>
       </w:r>
     </w:p>
-    <w:bookmarkEnd w:id="90"/>
-    <w:bookmarkStart w:id="91" w:name="ref-knowhow"/>
+    <w:bookmarkEnd w:id="92"/>
+    <w:bookmarkStart w:id="93" w:name="ref-knowhow"/>
     <w:p>
       <w:pPr>
         <w:pStyle w:val="BodyText"/>
@@ -3271,8 +3402,8 @@
         <w:t xml:space="preserve">, August 13.</w:t>
       </w:r>
     </w:p>
-    <w:bookmarkEnd w:id="91"/>
-    <w:bookmarkStart w:id="92" w:name="ref-quietism2"/>
+    <w:bookmarkEnd w:id="93"/>
+    <w:bookmarkStart w:id="94" w:name="ref-quietism2"/>
     <w:p>
       <w:pPr>
         <w:pStyle w:val="BodyText"/>
@@ -3314,8 +3445,8 @@
         <w:t xml:space="preserve">, University College Dublin, June 9.</w:t>
       </w:r>
     </w:p>
-    <w:bookmarkEnd w:id="92"/>
-    <w:bookmarkStart w:id="93" w:name="ref-quietism1"/>
+    <w:bookmarkEnd w:id="94"/>
+    <w:bookmarkStart w:id="95" w:name="ref-quietism1"/>
     <w:p>
       <w:pPr>
         <w:pStyle w:val="BodyText"/>
@@ -3357,8 +3488,8 @@
         <w:t xml:space="preserve">, University of Hull, May 23.</w:t>
       </w:r>
     </w:p>
-    <w:bookmarkEnd w:id="93"/>
-    <w:bookmarkStart w:id="94" w:name="ref-sellarspeirce"/>
+    <w:bookmarkEnd w:id="95"/>
+    <w:bookmarkStart w:id="96" w:name="ref-sellarspeirce"/>
     <w:p>
       <w:pPr>
         <w:pStyle w:val="BodyText"/>
@@ -3400,8 +3531,8 @@
         <w:t xml:space="preserve">, University of Canterbury, December 4.</w:t>
       </w:r>
     </w:p>
-    <w:bookmarkEnd w:id="94"/>
-    <w:bookmarkStart w:id="95" w:name="ref-price2"/>
+    <w:bookmarkEnd w:id="96"/>
+    <w:bookmarkStart w:id="97" w:name="ref-price2"/>
     <w:p>
       <w:pPr>
         <w:pStyle w:val="BodyText"/>
@@ -3431,8 +3562,8 @@
         <w:t xml:space="preserve">, University of Sheffield, October 15.</w:t>
       </w:r>
     </w:p>
-    <w:bookmarkEnd w:id="95"/>
-    <w:bookmarkStart w:id="96" w:name="ref-habit3"/>
+    <w:bookmarkEnd w:id="97"/>
+    <w:bookmarkStart w:id="98" w:name="ref-habit3"/>
     <w:p>
       <w:pPr>
         <w:pStyle w:val="BodyText"/>
@@ -3474,8 +3605,8 @@
         <w:t xml:space="preserve">international centennial congress, UMass Lowell, July 17.</w:t>
       </w:r>
     </w:p>
-    <w:bookmarkEnd w:id="96"/>
-    <w:bookmarkStart w:id="97" w:name="ref-price1"/>
+    <w:bookmarkEnd w:id="98"/>
+    <w:bookmarkStart w:id="99" w:name="ref-price1"/>
     <w:p>
       <w:pPr>
         <w:pStyle w:val="BodyText"/>
@@ -3505,8 +3636,8 @@
         <w:t xml:space="preserve">, University of Oregon, July 10.</w:t>
       </w:r>
     </w:p>
-    <w:bookmarkEnd w:id="97"/>
-    <w:bookmarkStart w:id="98" w:name="ref-habit2"/>
+    <w:bookmarkEnd w:id="99"/>
+    <w:bookmarkStart w:id="100" w:name="ref-habit2"/>
     <w:p>
       <w:pPr>
         <w:pStyle w:val="BodyText"/>
@@ -3536,8 +3667,8 @@
         <w:t xml:space="preserve">, University of Sheffield, February 12.</w:t>
       </w:r>
     </w:p>
-    <w:bookmarkEnd w:id="98"/>
-    <w:bookmarkStart w:id="99" w:name="ref-cosmology"/>
+    <w:bookmarkEnd w:id="100"/>
+    <w:bookmarkStart w:id="101" w:name="ref-cosmology"/>
     <w:p>
       <w:pPr>
         <w:pStyle w:val="BodyText"/>
@@ -3567,8 +3698,8 @@
         <w:t xml:space="preserve">, University of Sheffield, October 14.</w:t>
       </w:r>
     </w:p>
-    <w:bookmarkEnd w:id="99"/>
-    <w:bookmarkStart w:id="100" w:name="ref-habit1"/>
+    <w:bookmarkEnd w:id="101"/>
+    <w:bookmarkStart w:id="102" w:name="ref-habit1"/>
     <w:p>
       <w:pPr>
         <w:pStyle w:val="BodyText"/>
@@ -3598,8 +3729,8 @@
         <w:t xml:space="preserve">, Victoria University of Wellington, December 6.</w:t>
       </w:r>
     </w:p>
-    <w:bookmarkEnd w:id="100"/>
-    <w:bookmarkStart w:id="101" w:name="ref-formalism"/>
+    <w:bookmarkEnd w:id="102"/>
+    <w:bookmarkStart w:id="103" w:name="ref-formalism"/>
     <w:p>
       <w:pPr>
         <w:pStyle w:val="BodyText"/>
@@ -3629,10 +3760,10 @@
         <w:t xml:space="preserve">, Hokitika, New Zealand.</w:t>
       </w:r>
     </w:p>
-    <w:bookmarkEnd w:id="101"/>
-    <w:bookmarkEnd w:id="102"/>
     <w:bookmarkEnd w:id="103"/>
-    <w:bookmarkStart w:id="109" w:name="other-outputs"/>
+    <w:bookmarkEnd w:id="104"/>
+    <w:bookmarkEnd w:id="105"/>
+    <w:bookmarkStart w:id="111" w:name="other-outputs"/>
     <w:p>
       <w:pPr>
         <w:pStyle w:val="Heading2"/>
@@ -3641,8 +3772,8 @@
         <w:t xml:space="preserve">Other Outputs</w:t>
       </w:r>
     </w:p>
-    <w:bookmarkStart w:id="108" w:name="refs-other"/>
-    <w:bookmarkStart w:id="105" w:name="ref-wilsonblackNZILBBStatsOpen2025"/>
+    <w:bookmarkStart w:id="110" w:name="refs-other"/>
+    <w:bookmarkStart w:id="107" w:name="ref-wilsonblackNZILBBStatsOpen2025"/>
     <w:p>
       <w:pPr>
         <w:pStyle w:val="FirstParagraph"/>
@@ -3742,7 +3873,7 @@
       <w:r>
         <w:t xml:space="preserve">. doi:</w:t>
       </w:r>
-      <w:hyperlink r:id="rId104">
+      <w:hyperlink r:id="rId106">
         <w:r>
           <w:rPr>
             <w:rStyle w:val="Hyperlink"/>
@@ -3754,8 +3885,8 @@
         <w:t xml:space="preserve">.</w:t>
       </w:r>
     </w:p>
-    <w:bookmarkEnd w:id="105"/>
-    <w:bookmarkStart w:id="107" w:name="X17d5ab693d9aed3efc5f87f7e4e8ceb11216226"/>
+    <w:bookmarkEnd w:id="107"/>
+    <w:bookmarkStart w:id="109" w:name="X17d5ab693d9aed3efc5f87f7e4e8ceb11216226"/>
     <w:p>
       <w:pPr>
         <w:pStyle w:val="BodyText"/>
@@ -3803,7 +3934,7 @@
       <w:r>
         <w:t xml:space="preserve">, October. doi:</w:t>
       </w:r>
-      <w:hyperlink r:id="rId106">
+      <w:hyperlink r:id="rId108">
         <w:r>
           <w:rPr>
             <w:rStyle w:val="Hyperlink"/>
@@ -3815,10 +3946,10 @@
         <w:t xml:space="preserve">.</w:t>
       </w:r>
     </w:p>
-    <w:bookmarkEnd w:id="107"/>
-    <w:bookmarkEnd w:id="108"/>
     <w:bookmarkEnd w:id="109"/>
-    <w:bookmarkStart w:id="110" w:name="scholarships-and-awards"/>
+    <w:bookmarkEnd w:id="110"/>
+    <w:bookmarkEnd w:id="111"/>
+    <w:bookmarkStart w:id="112" w:name="scholarships-and-awards"/>
     <w:p>
       <w:pPr>
         <w:pStyle w:val="Heading2"/>
@@ -3891,7 +4022,7 @@
         <w:t xml:space="preserve">2009 | Mathematics Department Summer Research Scholarship | University of Canterbury</w:t>
       </w:r>
     </w:p>
-    <w:bookmarkEnd w:id="110"/>
+    <w:bookmarkEnd w:id="112"/>
     <w:sectPr>
       <w:pgSz w:h="15840" w:w="12240"/>
       <w:pgMar w:bottom="1440" w:footer="720" w:gutter="0" w:header="720" w:left="1440" w:right="1440" w:top="1440"/>

</xml_diff>